<commit_message>
save knitted report doc
</commit_message>
<xml_diff>
--- a/Final_Report.docx
+++ b/Final_Report.docx
@@ -7,13 +7,73 @@
         <w:pStyle w:val="Title"/>
       </w:pPr>
       <w:r>
-        <w:t xml:space="preserve">Final</w:t>
-      </w:r>
-      <w:r>
-        <w:t xml:space="preserve"> </w:t>
-      </w:r>
-      <w:r>
-        <w:t xml:space="preserve">Report</w:t>
+        <w:t xml:space="preserve">Assessment</w:t>
+      </w:r>
+      <w:r>
+        <w:t xml:space="preserve"> </w:t>
+      </w:r>
+      <w:r>
+        <w:t xml:space="preserve">of</w:t>
+      </w:r>
+      <w:r>
+        <w:t xml:space="preserve"> </w:t>
+      </w:r>
+      <w:r>
+        <w:t xml:space="preserve">Hazardous</w:t>
+      </w:r>
+      <w:r>
+        <w:t xml:space="preserve"> </w:t>
+      </w:r>
+      <w:r>
+        <w:t xml:space="preserve">Air</w:t>
+      </w:r>
+      <w:r>
+        <w:t xml:space="preserve"> </w:t>
+      </w:r>
+      <w:r>
+        <w:t xml:space="preserve">Pollution</w:t>
+      </w:r>
+      <w:r>
+        <w:t xml:space="preserve"> </w:t>
+      </w:r>
+      <w:r>
+        <w:t xml:space="preserve">in</w:t>
+      </w:r>
+      <w:r>
+        <w:t xml:space="preserve"> </w:t>
+      </w:r>
+      <w:r>
+        <w:t xml:space="preserve">San</w:t>
+      </w:r>
+      <w:r>
+        <w:t xml:space="preserve"> </w:t>
+      </w:r>
+      <w:r>
+        <w:t xml:space="preserve">Francisco</w:t>
+      </w:r>
+      <w:r>
+        <w:t xml:space="preserve"> </w:t>
+      </w:r>
+      <w:r>
+        <w:t xml:space="preserve">Neighborhoods:</w:t>
+      </w:r>
+      <w:r>
+        <w:t xml:space="preserve"> </w:t>
+      </w:r>
+      <w:r>
+        <w:t xml:space="preserve">Identifying</w:t>
+      </w:r>
+      <w:r>
+        <w:t xml:space="preserve"> </w:t>
+      </w:r>
+      <w:r>
+        <w:t xml:space="preserve">Major</w:t>
+      </w:r>
+      <w:r>
+        <w:t xml:space="preserve"> </w:t>
+      </w:r>
+      <w:r>
+        <w:t xml:space="preserve">Sources</w:t>
       </w:r>
     </w:p>
     <w:p>
@@ -35,13 +95,13 @@
         <w:pStyle w:val="Date"/>
       </w:pPr>
       <w:r>
-        <w:t xml:space="preserve">February</w:t>
-      </w:r>
-      <w:r>
-        <w:t xml:space="preserve"> </w:t>
-      </w:r>
-      <w:r>
-        <w:t xml:space="preserve">10,</w:t>
+        <w:t xml:space="preserve">March</w:t>
+      </w:r>
+      <w:r>
+        <w:t xml:space="preserve"> </w:t>
+      </w:r>
+      <w:r>
+        <w:t xml:space="preserve">2,</w:t>
       </w:r>
       <w:r>
         <w:t xml:space="preserve"> </w:t>
@@ -65,19 +125,25 @@
         <w:pStyle w:val="FirstParagraph"/>
       </w:pPr>
       <w:r>
-        <w:t xml:space="preserve">Toxic contamination of the air, especially in urban areas, has been a subject of public concern and scientific study for decades. The Clean Air Act Ammendments of 1990 introduced 187 toxic pollutants called hazardous air pollutants (HAPs).These HAPs are released from both natural and anthropogenic sources, and are classified distinctly from criteria pollutants like ground-level ozone, carbon monoxide, and lead. Although HAPs are usually released from the same sources as critera pollutants</w:t>
-      </w:r>
-      <w:r>
-        <w:t xml:space="preserve"> </w:t>
+        <w:t xml:space="preserve">Toxic contamination of the air, especially in urban areas, has been a subject of public concern and scientific study for decades. The Clean Air Act Amendments of 1990 introduced 187 toxic pollutants called hazardous air pollutants (HAPs)</w:t>
+      </w:r>
+      <w:r>
+        <w:t xml:space="preserve">(“United states code, 1994 edition, supplement 3, title 42 - the public health and welfare” 1997)</w:t>
+      </w:r>
+      <w:r>
+        <w:t xml:space="preserve">.These HAPs are released from both natural and anthropogenic sources, and are classified distinctly from criteria pollutants like ground-level ozone, carbon monoxide, and lead</w:t>
       </w:r>
       <w:r>
         <w:t xml:space="preserve">(Strum and Scheffe 2016)</w:t>
       </w:r>
       <w:r>
-        <w:t xml:space="preserve"> </w:t>
-      </w:r>
-      <w:r>
-        <w:t xml:space="preserve">they are distinct because of their link to cancer and other serious health problems.</w:t>
+        <w:t xml:space="preserve">. Although HAPs are usually released from the same sources as criteria pollutants they are distinct because of their link to cancer and other serious health problems</w:t>
+      </w:r>
+      <w:r>
+        <w:t xml:space="preserve">(Strum and Scheffe 2016)</w:t>
+      </w:r>
+      <w:r>
+        <w:t xml:space="preserve">.</w:t>
       </w:r>
     </w:p>
     <w:p>
@@ -129,7 +195,7 @@
         <w:pStyle w:val="BodyText"/>
       </w:pPr>
       <w:r>
-        <w:t xml:space="preserve">The city of San Francisco is no exception. A relatively small industrial zone compared to a multitude of mobile sources combined with smaller area sources suggests a greater need to focus on mobile and area sources in research. Although nationwide studies are necessary to evaluate general trends, there is an additional need for nuanced analysis of different areas. The goal of this field study was to assess the presence of various HAPs in the air in different neighborhoods in the city of San Francisco, and analyze how the relative toxic profiles compare, in light of different polluting factors present in that area. The question that I asked was: among the sources of air pollution in the city of San Francisco, what are the sources most impactful to health in terms of emission of hazardous air pollutants? The best guess would be mobile sources, namely cars, at least in areas with major freeways that get a higher volume of traffic. I also hypothesize that construction sites are a major emittor, since they utilize fuel burning machinery and work with hazardous materials, often times disturbing land and dislodging any hazardous pollution from the ground into the air. A large population will elicit large amounts of mobile source pollution as well as area source pollution, residential heating systems are examples of area sources of pollution that will add up quickly. I think the more densely populated parts of san francisco will see large amounts of area source pollution as well.</w:t>
+        <w:t xml:space="preserve">This observation is of particular importance to the inhabitants of the city of San Francisco. San Francisco has a relatively small industrial zone compared to a multitude of mobile sources combined with smaller area sources. This suggests a greater need to focus on mobile and area sources in research. Although nationwide studies are necessary to evaluate general trends, there is an additional need for nuanced analysis of different areas. The goal of this field study was to assess the presence of various HAPs in the air in different neighborhoods in the city of San Francisco, and analyze how the relative toxic profiles compare, in light of different polluting factors present in that area. The question that I asked was: among the sources of air pollution in the city of San Francisco, what are the sources most impactful to health in terms of emission of hazardous air pollutants? The best guess would be mobile sources, namely cars, at least in areas with major freeways that get a higher volume of traffic. I also hypothesized that construction sites are a major emitter, since they utilize fuel burning machinery and work with hazardous materials, often times disturbing land and dislodging any hazardous pollution from the ground into the air. A large population will elicit large amounts of mobile source pollution as well as area source pollution. Residential heating systems are examples of area sources of pollution that will add up quickly. I thought the more densely populated parts of San Francisco will see large amounts of area source pollution as well.</w:t>
       </w:r>
     </w:p>
     <w:p>
@@ -501,7 +567,7 @@
       </w:r>
       <w:bookmarkEnd w:id="28"/>
     </w:p>
-    <w:bookmarkStart w:id="35" w:name="refs"/>
+    <w:bookmarkStart w:id="36" w:name="refs"/>
     <w:bookmarkStart w:id="29" w:name="ref-axelrad1999assessment"/>
     <w:p>
       <w:pPr>
@@ -542,17 +608,27 @@
       </w:r>
     </w:p>
     <w:bookmarkEnd w:id="32"/>
-    <w:bookmarkStart w:id="33" w:name="ref-wier2009health"/>
+    <w:bookmarkStart w:id="33" w:name="ref-senate1990cleanair"/>
     <w:p>
       <w:pPr>
         <w:pStyle w:val="Bibliography"/>
       </w:pPr>
       <w:r>
+        <w:t xml:space="preserve">United states code, 1994 edition, supplement 3, title 42 - the public health and welfare. 1997.. U.S. Government Publishing Office.</w:t>
+      </w:r>
+    </w:p>
+    <w:bookmarkEnd w:id="33"/>
+    <w:bookmarkStart w:id="34" w:name="ref-wier2009health"/>
+    <w:p>
+      <w:pPr>
+        <w:pStyle w:val="Bibliography"/>
+      </w:pPr>
+      <w:r>
         <w:t xml:space="preserve">Wier, M., C. Sciammas, E. Seto, R. Bhatia, and T. Rivard. 2009. Health, traffic, and environmental justice: Collaborative research and community action in san francisco, california. American Journal of Public Health 99:S499–S504.</w:t>
       </w:r>
     </w:p>
-    <w:bookmarkEnd w:id="33"/>
-    <w:bookmarkStart w:id="34" w:name="ref-wilhelm2012traffic"/>
+    <w:bookmarkEnd w:id="34"/>
+    <w:bookmarkStart w:id="35" w:name="ref-wilhelm2012traffic"/>
     <w:p>
       <w:pPr>
         <w:pStyle w:val="Bibliography"/>
@@ -561,8 +637,8 @@
         <w:t xml:space="preserve">Wilhelm, M., J. K. Ghosh, J. Su, M. Cockburn, M. Jerrett, and B. Ritz. 2012. Traffic-related air toxics and term low birth weight in los angeles county, california. Environmental health perspectives 120:132–138.</w:t>
       </w:r>
     </w:p>
-    <w:bookmarkEnd w:id="34"/>
     <w:bookmarkEnd w:id="35"/>
+    <w:bookmarkEnd w:id="36"/>
     <w:sectPr/>
   </w:body>
 </w:document>

</xml_diff>

<commit_message>
save knitted docx (fixed error message about missing data)
</commit_message>
<xml_diff>
--- a/Final_Report.docx
+++ b/Final_Report.docx
@@ -7,73 +7,115 @@
         <w:pStyle w:val="Title"/>
       </w:pPr>
       <w:r>
-        <w:t xml:space="preserve">Assessment</w:t>
+        <w:t xml:space="preserve">Investigating</w:t>
       </w:r>
       <w:r>
         <w:t xml:space="preserve"> </w:t>
       </w:r>
       <w:r>
+        <w:t xml:space="preserve">the</w:t>
+      </w:r>
+      <w:r>
+        <w:t xml:space="preserve"> </w:t>
+      </w:r>
+      <w:r>
+        <w:t xml:space="preserve">Relationship</w:t>
+      </w:r>
+      <w:r>
+        <w:t xml:space="preserve"> </w:t>
+      </w:r>
+      <w:r>
+        <w:t xml:space="preserve">Between</w:t>
+      </w:r>
+      <w:r>
+        <w:t xml:space="preserve"> </w:t>
+      </w:r>
+      <w:r>
+        <w:t xml:space="preserve">Asthma</w:t>
+      </w:r>
+      <w:r>
+        <w:t xml:space="preserve"> </w:t>
+      </w:r>
+      <w:r>
+        <w:t xml:space="preserve">and</w:t>
+      </w:r>
+      <w:r>
+        <w:t xml:space="preserve"> </w:t>
+      </w:r>
+      <w:r>
+        <w:t xml:space="preserve">Pollution</w:t>
+      </w:r>
+      <w:r>
+        <w:t xml:space="preserve"> </w:t>
+      </w:r>
+      <w:r>
+        <w:t xml:space="preserve">Burden</w:t>
+      </w:r>
+      <w:r>
+        <w:t xml:space="preserve"> </w:t>
+      </w:r>
+      <w:r>
+        <w:t xml:space="preserve">in</w:t>
+      </w:r>
+      <w:r>
+        <w:t xml:space="preserve"> </w:t>
+      </w:r>
+      <w:r>
+        <w:t xml:space="preserve">California:</w:t>
+      </w:r>
+      <w:r>
+        <w:t xml:space="preserve"> </w:t>
+      </w:r>
+      <w:r>
+        <w:t xml:space="preserve">Understanding</w:t>
+      </w:r>
+      <w:r>
+        <w:t xml:space="preserve"> </w:t>
+      </w:r>
+      <w:r>
+        <w:t xml:space="preserve">Race</w:t>
+      </w:r>
+      <w:r>
+        <w:t xml:space="preserve"> </w:t>
+      </w:r>
+      <w:r>
+        <w:t xml:space="preserve">and</w:t>
+      </w:r>
+      <w:r>
+        <w:t xml:space="preserve"> </w:t>
+      </w:r>
+      <w:r>
+        <w:t xml:space="preserve">Poverty</w:t>
+      </w:r>
+      <w:r>
+        <w:t xml:space="preserve"> </w:t>
+      </w:r>
+      <w:r>
+        <w:t xml:space="preserve">as</w:t>
+      </w:r>
+      <w:r>
+        <w:t xml:space="preserve"> </w:t>
+      </w:r>
+      <w:r>
+        <w:t xml:space="preserve">Social</w:t>
+      </w:r>
+      <w:r>
+        <w:t xml:space="preserve"> </w:t>
+      </w:r>
+      <w:r>
+        <w:t xml:space="preserve">Determinants</w:t>
+      </w:r>
+      <w:r>
+        <w:t xml:space="preserve"> </w:t>
+      </w:r>
+      <w:r>
         <w:t xml:space="preserve">of</w:t>
       </w:r>
       <w:r>
         <w:t xml:space="preserve"> </w:t>
       </w:r>
       <w:r>
-        <w:t xml:space="preserve">Hazardous</w:t>
-      </w:r>
-      <w:r>
-        <w:t xml:space="preserve"> </w:t>
-      </w:r>
-      <w:r>
-        <w:t xml:space="preserve">Air</w:t>
-      </w:r>
-      <w:r>
-        <w:t xml:space="preserve"> </w:t>
-      </w:r>
-      <w:r>
-        <w:t xml:space="preserve">Pollution</w:t>
-      </w:r>
-      <w:r>
-        <w:t xml:space="preserve"> </w:t>
-      </w:r>
-      <w:r>
-        <w:t xml:space="preserve">in</w:t>
-      </w:r>
-      <w:r>
-        <w:t xml:space="preserve"> </w:t>
-      </w:r>
-      <w:r>
-        <w:t xml:space="preserve">San</w:t>
-      </w:r>
-      <w:r>
-        <w:t xml:space="preserve"> </w:t>
-      </w:r>
-      <w:r>
-        <w:t xml:space="preserve">Francisco</w:t>
-      </w:r>
-      <w:r>
-        <w:t xml:space="preserve"> </w:t>
-      </w:r>
-      <w:r>
-        <w:t xml:space="preserve">Neighborhoods:</w:t>
-      </w:r>
-      <w:r>
-        <w:t xml:space="preserve"> </w:t>
-      </w:r>
-      <w:r>
-        <w:t xml:space="preserve">Identifying</w:t>
-      </w:r>
-      <w:r>
-        <w:t xml:space="preserve"> </w:t>
-      </w:r>
-      <w:r>
-        <w:t xml:space="preserve">Major</w:t>
-      </w:r>
-      <w:r>
-        <w:t xml:space="preserve"> </w:t>
-      </w:r>
-      <w:r>
-        <w:t xml:space="preserve">Sources</w:t>
+        <w:t xml:space="preserve">Health</w:t>
       </w:r>
     </w:p>
     <w:p>
@@ -122,110 +164,6 @@
     </w:p>
     <w:p>
       <w:pPr>
-        <w:pStyle w:val="FirstParagraph"/>
-      </w:pPr>
-      <w:r>
-        <w:t xml:space="preserve">Toxic contamination of the air, especially in urban areas, has been a subject of public concern and scientific study for decades. The Clean Air Act Amendments of 1990 introduced 187 toxic pollutants called hazardous air pollutants (HAPs)</w:t>
-      </w:r>
-      <w:r>
-        <w:t xml:space="preserve">(“United states code, 1994 edition, supplement 3, title 42 - the public health and welfare” 1997)</w:t>
-      </w:r>
-      <w:r>
-        <w:t xml:space="preserve">.These HAPs are released from both natural and anthropogenic sources, and are classified distinctly from criteria pollutants like ground-level ozone, carbon monoxide, and lead</w:t>
-      </w:r>
-      <w:r>
-        <w:t xml:space="preserve">(Strum and Scheffe 2016)</w:t>
-      </w:r>
-      <w:r>
-        <w:t xml:space="preserve">. Although HAPs are usually released from the same sources as criteria pollutants they are distinct because of their link to cancer and other serious health problems</w:t>
-      </w:r>
-      <w:r>
-        <w:t xml:space="preserve">(Strum and Scheffe 2016)</w:t>
-      </w:r>
-      <w:r>
-        <w:t xml:space="preserve">.</w:t>
-      </w:r>
-    </w:p>
-    <w:p>
-      <w:pPr>
-        <w:pStyle w:val="BodyText"/>
-      </w:pPr>
-      <w:r>
-        <w:t xml:space="preserve">Major anthropogenic sources of HAPs includes transportation (mobile), industry and power production (point), and smaller, local sources such as dry cleaners (area)</w:t>
-      </w:r>
-      <w:r>
-        <w:t xml:space="preserve"> </w:t>
-      </w:r>
-      <w:r>
-        <w:t xml:space="preserve">(Strum and Scheffe 2016)</w:t>
-      </w:r>
-      <w:r>
-        <w:t xml:space="preserve">. Health risks from mobile sources of HAPs has become a great concern, especially in expanding cities where workers commute by car in huge numbers</w:t>
-      </w:r>
-      <w:r>
-        <w:t xml:space="preserve"> </w:t>
-      </w:r>
-      <w:r>
-        <w:t xml:space="preserve">(Mayer 1999)</w:t>
-      </w:r>
-      <w:r>
-        <w:t xml:space="preserve">. HAPs released from mobile sources alone have been shown to lead to birth defects such as low birth weight of babies</w:t>
-      </w:r>
-      <w:r>
-        <w:t xml:space="preserve"> </w:t>
-      </w:r>
-      <w:r>
-        <w:t xml:space="preserve">(Wilhelm et al. 2012)</w:t>
-      </w:r>
-      <w:r>
-        <w:t xml:space="preserve">. There have been arguments that the work of the EPA to enforce the Clean Air Act focuses too much on point sources, when a large volume of HAPs come from area and mobile sources</w:t>
-      </w:r>
-      <w:r>
-        <w:t xml:space="preserve"> </w:t>
-      </w:r>
-      <w:r>
-        <w:t xml:space="preserve">(Axelrad et al. 1999, Strum and Scheffe 2016)</w:t>
-      </w:r>
-      <w:r>
-        <w:t xml:space="preserve">.</w:t>
-      </w:r>
-    </w:p>
-    <w:p>
-      <w:pPr>
-        <w:pStyle w:val="BodyText"/>
-      </w:pPr>
-      <w:r>
-        <w:t xml:space="preserve">This observation is of particular importance to the inhabitants of the city of San Francisco. San Francisco has a relatively small industrial zone compared to a multitude of mobile sources combined with smaller area sources. This suggests a greater need to focus on mobile and area sources in research. Although nationwide studies are necessary to evaluate general trends, there is an additional need for nuanced analysis of different areas. The goal of this field study was to assess the presence of various HAPs in the air in different neighborhoods in the city of San Francisco, and analyze how the relative toxic profiles compare, in light of different polluting factors present in that area. The question that I asked was: among the sources of air pollution in the city of San Francisco, what are the sources most impactful to health in terms of emission of hazardous air pollutants? The best guess would be mobile sources, namely cars, at least in areas with major freeways that get a higher volume of traffic. I also hypothesized that construction sites are a major emitter, since they utilize fuel burning machinery and work with hazardous materials, often times disturbing land and dislodging any hazardous pollution from the ground into the air. A large population will elicit large amounts of mobile source pollution as well as area source pollution. Residential heating systems are examples of area sources of pollution that will add up quickly. I thought the more densely populated parts of San Francisco will see large amounts of area source pollution as well.</w:t>
-      </w:r>
-    </w:p>
-    <w:p>
-      <w:pPr>
-        <w:pStyle w:val="BodyText"/>
-      </w:pPr>
-      <w:r>
-        <w:t xml:space="preserve">Analyzing the sources of air pollution urban populations are actually being exposed to has immense implications for the environmental justice movement. Historically, environmental justice too has centered around the pollution emission from stationary sources such as hazardous waste dumps or large factories</w:t>
-      </w:r>
-      <w:r>
-        <w:t xml:space="preserve"> </w:t>
-      </w:r>
-      <w:r>
-        <w:t xml:space="preserve">(Mohai et al. 2009)</w:t>
-      </w:r>
-      <w:r>
-        <w:t xml:space="preserve">. Recognizing major sources of pollution often leads to discovery of how it disproportionately effects racial/ethnic minorities and the lower class. Knowledge of negative health effects from pollution can make these communities better prepared to resist such oppression</w:t>
-      </w:r>
-      <w:r>
-        <w:t xml:space="preserve"> </w:t>
-      </w:r>
-      <w:r>
-        <w:t xml:space="preserve">(Wier et al. 2009)</w:t>
-      </w:r>
-      <w:r>
-        <w:t xml:space="preserve">.</w:t>
-      </w:r>
-    </w:p>
-    <w:p>
-      <w:pPr>
         <w:pStyle w:val="Heading1"/>
       </w:pPr>
       <w:bookmarkStart w:id="21" w:name="methods"/>
@@ -341,304 +279,1107 @@
     </w:p>
     <w:p>
       <w:pPr>
-        <w:pStyle w:val="SourceCode"/>
-      </w:pPr>
-      <w:r>
-        <w:rPr>
-          <w:rStyle w:val="CommentTok"/>
-        </w:rPr>
-        <w:t xml:space="preserve"># If you add any additional packages here, make sure they are</w:t>
-      </w:r>
-      <w:r>
-        <w:br w:type="textWrapping"/>
-      </w:r>
-      <w:r>
-        <w:rPr>
-          <w:rStyle w:val="CommentTok"/>
-        </w:rPr>
-        <w:t xml:space="preserve"># also listed in the DESCRIPTION file</w:t>
-      </w:r>
-      <w:r>
-        <w:br w:type="textWrapping"/>
-      </w:r>
-      <w:r>
-        <w:rPr>
-          <w:rStyle w:val="KeywordTok"/>
-        </w:rPr>
-        <w:t xml:space="preserve">library</w:t>
-      </w:r>
-      <w:r>
-        <w:rPr>
-          <w:rStyle w:val="NormalTok"/>
-        </w:rPr>
-        <w:t xml:space="preserve">(</w:t>
-      </w:r>
-      <w:r>
-        <w:rPr>
-          <w:rStyle w:val="StringTok"/>
-        </w:rPr>
-        <w:t xml:space="preserve">"dplyr"</w:t>
-      </w:r>
-      <w:r>
-        <w:rPr>
-          <w:rStyle w:val="NormalTok"/>
-        </w:rPr>
-        <w:t xml:space="preserve">)</w:t>
+        <w:pStyle w:val="BodyText"/>
+      </w:pPr>
+      <w:r>
+        <w:drawing>
+          <wp:inline>
+            <wp:extent cx="5334000" cy="4267200"/>
+            <wp:effectExtent b="0" l="0" r="0" t="0"/>
+            <wp:docPr descr="" title="" id="1" name="Picture"/>
+            <a:graphic>
+              <a:graphicData uri="http://schemas.openxmlformats.org/drawingml/2006/picture">
+                <pic:pic>
+                  <pic:nvPicPr>
+                    <pic:cNvPr descr="Final_Report_files/figure-docx/pollution-and-asthma-1.png" id="0" name="Picture"/>
+                    <pic:cNvPicPr>
+                      <a:picLocks noChangeArrowheads="1" noChangeAspect="1"/>
+                    </pic:cNvPicPr>
+                  </pic:nvPicPr>
+                  <pic:blipFill>
+                    <a:blip r:embed="rId27"/>
+                    <a:stretch>
+                      <a:fillRect/>
+                    </a:stretch>
+                  </pic:blipFill>
+                  <pic:spPr bwMode="auto">
+                    <a:xfrm>
+                      <a:off x="0" y="0"/>
+                      <a:ext cx="5334000" cy="4267200"/>
+                    </a:xfrm>
+                    <a:prstGeom prst="rect">
+                      <a:avLst/>
+                    </a:prstGeom>
+                    <a:noFill/>
+                    <a:ln w="9525">
+                      <a:noFill/>
+                      <a:headEnd/>
+                      <a:tailEnd/>
+                    </a:ln>
+                  </pic:spPr>
+                </pic:pic>
+              </a:graphicData>
+            </a:graphic>
+          </wp:inline>
+        </w:drawing>
+      </w:r>
+    </w:p>
+    <w:tbl>
+      <w:tblPr>
+        <w:tblStyle w:val="Table"/>
+        <w:tblW w:type="pct" w:w="0.0"/>
+        <w:tblLook w:firstRow="1"/>
+      </w:tblPr>
+      <w:tblGrid/>
+      <w:tr>
+        <w:trPr>
+          <w:cnfStyle w:firstRow="1"/>
+        </w:trPr>
+        <w:tc>
+          <w:tcPr>
+            <w:tcBorders>
+              <w:bottom w:val="single"/>
+            </w:tcBorders>
+            <w:vAlign w:val="bottom"/>
+          </w:tcPr>
+          <w:p>
+            <w:pPr>
+              <w:pStyle w:val="Compact"/>
+              <w:jc w:val="left"/>
+            </w:pPr>
+            <w:r>
+              <w:t xml:space="preserve">term</w:t>
+            </w:r>
+          </w:p>
+        </w:tc>
+        <w:tc>
+          <w:tcPr>
+            <w:tcBorders>
+              <w:bottom w:val="single"/>
+            </w:tcBorders>
+            <w:vAlign w:val="bottom"/>
+          </w:tcPr>
+          <w:p>
+            <w:pPr>
+              <w:pStyle w:val="Compact"/>
+              <w:jc w:val="right"/>
+            </w:pPr>
+            <w:r>
+              <w:t xml:space="preserve">estimate</w:t>
+            </w:r>
+          </w:p>
+        </w:tc>
+        <w:tc>
+          <w:tcPr>
+            <w:tcBorders>
+              <w:bottom w:val="single"/>
+            </w:tcBorders>
+            <w:vAlign w:val="bottom"/>
+          </w:tcPr>
+          <w:p>
+            <w:pPr>
+              <w:pStyle w:val="Compact"/>
+              <w:jc w:val="right"/>
+            </w:pPr>
+            <w:r>
+              <w:t xml:space="preserve">std.error</w:t>
+            </w:r>
+          </w:p>
+        </w:tc>
+        <w:tc>
+          <w:tcPr>
+            <w:tcBorders>
+              <w:bottom w:val="single"/>
+            </w:tcBorders>
+            <w:vAlign w:val="bottom"/>
+          </w:tcPr>
+          <w:p>
+            <w:pPr>
+              <w:pStyle w:val="Compact"/>
+              <w:jc w:val="right"/>
+            </w:pPr>
+            <w:r>
+              <w:t xml:space="preserve">statistic</w:t>
+            </w:r>
+          </w:p>
+        </w:tc>
+        <w:tc>
+          <w:tcPr>
+            <w:tcBorders>
+              <w:bottom w:val="single"/>
+            </w:tcBorders>
+            <w:vAlign w:val="bottom"/>
+          </w:tcPr>
+          <w:p>
+            <w:pPr>
+              <w:pStyle w:val="Compact"/>
+              <w:jc w:val="right"/>
+            </w:pPr>
+            <w:r>
+              <w:t xml:space="preserve">p.value</w:t>
+            </w:r>
+          </w:p>
+        </w:tc>
+      </w:tr>
+      <w:tr>
+        <w:tc>
+          <w:p>
+            <w:pPr>
+              <w:pStyle w:val="Compact"/>
+              <w:jc w:val="left"/>
+            </w:pPr>
+            <w:r>
+              <w:t xml:space="preserve">(Intercept)</w:t>
+            </w:r>
+          </w:p>
+        </w:tc>
+        <w:tc>
+          <w:p>
+            <w:pPr>
+              <w:pStyle w:val="Compact"/>
+              <w:jc w:val="right"/>
+            </w:pPr>
+            <w:r>
+              <w:t xml:space="preserve">24.355</w:t>
+            </w:r>
+          </w:p>
+        </w:tc>
+        <w:tc>
+          <w:p>
+            <w:pPr>
+              <w:pStyle w:val="Compact"/>
+              <w:jc w:val="right"/>
+            </w:pPr>
+            <w:r>
+              <w:t xml:space="preserve">10.255</w:t>
+            </w:r>
+          </w:p>
+        </w:tc>
+        <w:tc>
+          <w:p>
+            <w:pPr>
+              <w:pStyle w:val="Compact"/>
+              <w:jc w:val="right"/>
+            </w:pPr>
+            <w:r>
+              <w:t xml:space="preserve">2.375</w:t>
+            </w:r>
+          </w:p>
+        </w:tc>
+        <w:tc>
+          <w:p>
+            <w:pPr>
+              <w:pStyle w:val="Compact"/>
+              <w:jc w:val="right"/>
+            </w:pPr>
+            <w:r>
+              <w:t xml:space="preserve">0.021</w:t>
+            </w:r>
+          </w:p>
+        </w:tc>
+      </w:tr>
+      <w:tr>
+        <w:tc>
+          <w:p>
+            <w:pPr>
+              <w:pStyle w:val="Compact"/>
+              <w:jc w:val="left"/>
+            </w:pPr>
+            <w:r>
+              <w:t xml:space="preserve">mean_pollution</w:t>
+            </w:r>
+          </w:p>
+        </w:tc>
+        <w:tc>
+          <w:p>
+            <w:pPr>
+              <w:pStyle w:val="Compact"/>
+              <w:jc w:val="right"/>
+            </w:pPr>
+            <w:r>
+              <w:t xml:space="preserve">6.341</w:t>
+            </w:r>
+          </w:p>
+        </w:tc>
+        <w:tc>
+          <w:p>
+            <w:pPr>
+              <w:pStyle w:val="Compact"/>
+              <w:jc w:val="right"/>
+            </w:pPr>
+            <w:r>
+              <w:t xml:space="preserve">2.288</w:t>
+            </w:r>
+          </w:p>
+        </w:tc>
+        <w:tc>
+          <w:p>
+            <w:pPr>
+              <w:pStyle w:val="Compact"/>
+              <w:jc w:val="right"/>
+            </w:pPr>
+            <w:r>
+              <w:t xml:space="preserve">2.772</w:t>
+            </w:r>
+          </w:p>
+        </w:tc>
+        <w:tc>
+          <w:p>
+            <w:pPr>
+              <w:pStyle w:val="Compact"/>
+              <w:jc w:val="right"/>
+            </w:pPr>
+            <w:r>
+              <w:t xml:space="preserve">0.008</w:t>
+            </w:r>
+          </w:p>
+        </w:tc>
+      </w:tr>
+    </w:tbl>
+    <w:p>
+      <w:pPr>
+        <w:pStyle w:val="BodyText"/>
+      </w:pPr>
+      <w:r>
+        <w:drawing>
+          <wp:inline>
+            <wp:extent cx="5334000" cy="4267200"/>
+            <wp:effectExtent b="0" l="0" r="0" t="0"/>
+            <wp:docPr descr="" title="" id="1" name="Picture"/>
+            <a:graphic>
+              <a:graphicData uri="http://schemas.openxmlformats.org/drawingml/2006/picture">
+                <pic:pic>
+                  <pic:nvPicPr>
+                    <pic:cNvPr descr="Final_Report_files/figure-docx/organize-into-plot-1.png" id="0" name="Picture"/>
+                    <pic:cNvPicPr>
+                      <a:picLocks noChangeArrowheads="1" noChangeAspect="1"/>
+                    </pic:cNvPicPr>
+                  </pic:nvPicPr>
+                  <pic:blipFill>
+                    <a:blip r:embed="rId28"/>
+                    <a:stretch>
+                      <a:fillRect/>
+                    </a:stretch>
+                  </pic:blipFill>
+                  <pic:spPr bwMode="auto">
+                    <a:xfrm>
+                      <a:off x="0" y="0"/>
+                      <a:ext cx="5334000" cy="4267200"/>
+                    </a:xfrm>
+                    <a:prstGeom prst="rect">
+                      <a:avLst/>
+                    </a:prstGeom>
+                    <a:noFill/>
+                    <a:ln w="9525">
+                      <a:noFill/>
+                      <a:headEnd/>
+                      <a:tailEnd/>
+                    </a:ln>
+                  </pic:spPr>
+                </pic:pic>
+              </a:graphicData>
+            </a:graphic>
+          </wp:inline>
+        </w:drawing>
+      </w:r>
+    </w:p>
+    <w:tbl>
+      <w:tblPr>
+        <w:tblStyle w:val="Table"/>
+        <w:tblW w:type="pct" w:w="0.0"/>
+        <w:tblLook w:firstRow="1"/>
+      </w:tblPr>
+      <w:tblGrid/>
+      <w:tr>
+        <w:trPr>
+          <w:cnfStyle w:firstRow="1"/>
+        </w:trPr>
+        <w:tc>
+          <w:tcPr>
+            <w:tcBorders>
+              <w:bottom w:val="single"/>
+            </w:tcBorders>
+            <w:vAlign w:val="bottom"/>
+          </w:tcPr>
+          <w:p>
+            <w:pPr>
+              <w:pStyle w:val="Compact"/>
+              <w:jc w:val="left"/>
+            </w:pPr>
+            <w:r>
+              <w:t xml:space="preserve">term</w:t>
+            </w:r>
+          </w:p>
+        </w:tc>
+        <w:tc>
+          <w:tcPr>
+            <w:tcBorders>
+              <w:bottom w:val="single"/>
+            </w:tcBorders>
+            <w:vAlign w:val="bottom"/>
+          </w:tcPr>
+          <w:p>
+            <w:pPr>
+              <w:pStyle w:val="Compact"/>
+              <w:jc w:val="right"/>
+            </w:pPr>
+            <w:r>
+              <w:t xml:space="preserve">estimate</w:t>
+            </w:r>
+          </w:p>
+        </w:tc>
+        <w:tc>
+          <w:tcPr>
+            <w:tcBorders>
+              <w:bottom w:val="single"/>
+            </w:tcBorders>
+            <w:vAlign w:val="bottom"/>
+          </w:tcPr>
+          <w:p>
+            <w:pPr>
+              <w:pStyle w:val="Compact"/>
+              <w:jc w:val="right"/>
+            </w:pPr>
+            <w:r>
+              <w:t xml:space="preserve">std.error</w:t>
+            </w:r>
+          </w:p>
+        </w:tc>
+        <w:tc>
+          <w:tcPr>
+            <w:tcBorders>
+              <w:bottom w:val="single"/>
+            </w:tcBorders>
+            <w:vAlign w:val="bottom"/>
+          </w:tcPr>
+          <w:p>
+            <w:pPr>
+              <w:pStyle w:val="Compact"/>
+              <w:jc w:val="right"/>
+            </w:pPr>
+            <w:r>
+              <w:t xml:space="preserve">statistic</w:t>
+            </w:r>
+          </w:p>
+        </w:tc>
+        <w:tc>
+          <w:tcPr>
+            <w:tcBorders>
+              <w:bottom w:val="single"/>
+            </w:tcBorders>
+            <w:vAlign w:val="bottom"/>
+          </w:tcPr>
+          <w:p>
+            <w:pPr>
+              <w:pStyle w:val="Compact"/>
+              <w:jc w:val="right"/>
+            </w:pPr>
+            <w:r>
+              <w:t xml:space="preserve">p.value</w:t>
+            </w:r>
+          </w:p>
+        </w:tc>
+      </w:tr>
+      <w:tr>
+        <w:tc>
+          <w:p>
+            <w:pPr>
+              <w:pStyle w:val="Compact"/>
+              <w:jc w:val="left"/>
+            </w:pPr>
+            <w:r>
+              <w:t xml:space="preserve">(Intercept)</w:t>
+            </w:r>
+          </w:p>
+        </w:tc>
+        <w:tc>
+          <w:p>
+            <w:pPr>
+              <w:pStyle w:val="Compact"/>
+              <w:jc w:val="right"/>
+            </w:pPr>
+            <w:r>
+              <w:t xml:space="preserve">30.642</w:t>
+            </w:r>
+          </w:p>
+        </w:tc>
+        <w:tc>
+          <w:p>
+            <w:pPr>
+              <w:pStyle w:val="Compact"/>
+              <w:jc w:val="right"/>
+            </w:pPr>
+            <w:r>
+              <w:t xml:space="preserve">6.236</w:t>
+            </w:r>
+          </w:p>
+        </w:tc>
+        <w:tc>
+          <w:p>
+            <w:pPr>
+              <w:pStyle w:val="Compact"/>
+              <w:jc w:val="right"/>
+            </w:pPr>
+            <w:r>
+              <w:t xml:space="preserve">4.914</w:t>
+            </w:r>
+          </w:p>
+        </w:tc>
+        <w:tc>
+          <w:p>
+            <w:pPr>
+              <w:pStyle w:val="Compact"/>
+              <w:jc w:val="right"/>
+            </w:pPr>
+            <w:r>
+              <w:t xml:space="preserve">0.000</w:t>
+            </w:r>
+          </w:p>
+        </w:tc>
+      </w:tr>
+      <w:tr>
+        <w:tc>
+          <w:p>
+            <w:pPr>
+              <w:pStyle w:val="Compact"/>
+              <w:jc w:val="left"/>
+            </w:pPr>
+            <w:r>
+              <w:t xml:space="preserve">mean_pm25</w:t>
+            </w:r>
+          </w:p>
+        </w:tc>
+        <w:tc>
+          <w:p>
+            <w:pPr>
+              <w:pStyle w:val="Compact"/>
+              <w:jc w:val="right"/>
+            </w:pPr>
+            <w:r>
+              <w:t xml:space="preserve">2.611</w:t>
+            </w:r>
+          </w:p>
+        </w:tc>
+        <w:tc>
+          <w:p>
+            <w:pPr>
+              <w:pStyle w:val="Compact"/>
+              <w:jc w:val="right"/>
+            </w:pPr>
+            <w:r>
+              <w:t xml:space="preserve">0.710</w:t>
+            </w:r>
+          </w:p>
+        </w:tc>
+        <w:tc>
+          <w:p>
+            <w:pPr>
+              <w:pStyle w:val="Compact"/>
+              <w:jc w:val="right"/>
+            </w:pPr>
+            <w:r>
+              <w:t xml:space="preserve">3.677</w:t>
+            </w:r>
+          </w:p>
+        </w:tc>
+        <w:tc>
+          <w:p>
+            <w:pPr>
+              <w:pStyle w:val="Compact"/>
+              <w:jc w:val="right"/>
+            </w:pPr>
+            <w:r>
+              <w:t xml:space="preserve">0.001</w:t>
+            </w:r>
+          </w:p>
+        </w:tc>
+      </w:tr>
+    </w:tbl>
+    <w:p>
+      <w:pPr>
+        <w:pStyle w:val="BodyText"/>
+      </w:pPr>
+      <w:r>
+        <w:drawing>
+          <wp:inline>
+            <wp:extent cx="5334000" cy="4267200"/>
+            <wp:effectExtent b="0" l="0" r="0" t="0"/>
+            <wp:docPr descr="" title="" id="1" name="Picture"/>
+            <a:graphic>
+              <a:graphicData uri="http://schemas.openxmlformats.org/drawingml/2006/picture">
+                <pic:pic>
+                  <pic:nvPicPr>
+                    <pic:cNvPr descr="Final_Report_files/figure-docx/enviroscreen-map-1.png" id="0" name="Picture"/>
+                    <pic:cNvPicPr>
+                      <a:picLocks noChangeArrowheads="1" noChangeAspect="1"/>
+                    </pic:cNvPicPr>
+                  </pic:nvPicPr>
+                  <pic:blipFill>
+                    <a:blip r:embed="rId29"/>
+                    <a:stretch>
+                      <a:fillRect/>
+                    </a:stretch>
+                  </pic:blipFill>
+                  <pic:spPr bwMode="auto">
+                    <a:xfrm>
+                      <a:off x="0" y="0"/>
+                      <a:ext cx="5334000" cy="4267200"/>
+                    </a:xfrm>
+                    <a:prstGeom prst="rect">
+                      <a:avLst/>
+                    </a:prstGeom>
+                    <a:noFill/>
+                    <a:ln w="9525">
+                      <a:noFill/>
+                      <a:headEnd/>
+                      <a:tailEnd/>
+                    </a:ln>
+                  </pic:spPr>
+                </pic:pic>
+              </a:graphicData>
+            </a:graphic>
+          </wp:inline>
+        </w:drawing>
+      </w:r>
+    </w:p>
+    <w:tbl>
+      <w:tblPr>
+        <w:tblStyle w:val="Table"/>
+        <w:tblW w:type="pct" w:w="0.0"/>
+        <w:tblLook w:firstRow="1"/>
+      </w:tblPr>
+      <w:tblGrid/>
+      <w:tr>
+        <w:trPr>
+          <w:cnfStyle w:firstRow="1"/>
+        </w:trPr>
+        <w:tc>
+          <w:tcPr>
+            <w:tcBorders>
+              <w:bottom w:val="single"/>
+            </w:tcBorders>
+            <w:vAlign w:val="bottom"/>
+          </w:tcPr>
+          <w:p>
+            <w:pPr>
+              <w:pStyle w:val="Compact"/>
+              <w:jc w:val="left"/>
+            </w:pPr>
+            <w:r>
+              <w:t xml:space="preserve">term</w:t>
+            </w:r>
+          </w:p>
+        </w:tc>
+        <w:tc>
+          <w:tcPr>
+            <w:tcBorders>
+              <w:bottom w:val="single"/>
+            </w:tcBorders>
+            <w:vAlign w:val="bottom"/>
+          </w:tcPr>
+          <w:p>
+            <w:pPr>
+              <w:pStyle w:val="Compact"/>
+              <w:jc w:val="right"/>
+            </w:pPr>
+            <w:r>
+              <w:t xml:space="preserve">estimate</w:t>
+            </w:r>
+          </w:p>
+        </w:tc>
+        <w:tc>
+          <w:tcPr>
+            <w:tcBorders>
+              <w:bottom w:val="single"/>
+            </w:tcBorders>
+            <w:vAlign w:val="bottom"/>
+          </w:tcPr>
+          <w:p>
+            <w:pPr>
+              <w:pStyle w:val="Compact"/>
+              <w:jc w:val="right"/>
+            </w:pPr>
+            <w:r>
+              <w:t xml:space="preserve">std.error</w:t>
+            </w:r>
+          </w:p>
+        </w:tc>
+        <w:tc>
+          <w:tcPr>
+            <w:tcBorders>
+              <w:bottom w:val="single"/>
+            </w:tcBorders>
+            <w:vAlign w:val="bottom"/>
+          </w:tcPr>
+          <w:p>
+            <w:pPr>
+              <w:pStyle w:val="Compact"/>
+              <w:jc w:val="right"/>
+            </w:pPr>
+            <w:r>
+              <w:t xml:space="preserve">statistic</w:t>
+            </w:r>
+          </w:p>
+        </w:tc>
+        <w:tc>
+          <w:tcPr>
+            <w:tcBorders>
+              <w:bottom w:val="single"/>
+            </w:tcBorders>
+            <w:vAlign w:val="bottom"/>
+          </w:tcPr>
+          <w:p>
+            <w:pPr>
+              <w:pStyle w:val="Compact"/>
+              <w:jc w:val="right"/>
+            </w:pPr>
+            <w:r>
+              <w:t xml:space="preserve">p.value</w:t>
+            </w:r>
+          </w:p>
+        </w:tc>
+      </w:tr>
+      <w:tr>
+        <w:tc>
+          <w:p>
+            <w:pPr>
+              <w:pStyle w:val="Compact"/>
+              <w:jc w:val="left"/>
+            </w:pPr>
+            <w:r>
+              <w:t xml:space="preserve">(Intercept)</w:t>
+            </w:r>
+          </w:p>
+        </w:tc>
+        <w:tc>
+          <w:p>
+            <w:pPr>
+              <w:pStyle w:val="Compact"/>
+              <w:jc w:val="right"/>
+            </w:pPr>
+            <w:r>
+              <w:t xml:space="preserve">50.670</w:t>
+            </w:r>
+          </w:p>
+        </w:tc>
+        <w:tc>
+          <w:p>
+            <w:pPr>
+              <w:pStyle w:val="Compact"/>
+              <w:jc w:val="right"/>
+            </w:pPr>
+            <w:r>
+              <w:t xml:space="preserve">3.358</w:t>
+            </w:r>
+          </w:p>
+        </w:tc>
+        <w:tc>
+          <w:p>
+            <w:pPr>
+              <w:pStyle w:val="Compact"/>
+              <w:jc w:val="right"/>
+            </w:pPr>
+            <w:r>
+              <w:t xml:space="preserve">15.09</w:t>
+            </w:r>
+          </w:p>
+        </w:tc>
+        <w:tc>
+          <w:p>
+            <w:pPr>
+              <w:pStyle w:val="Compact"/>
+              <w:jc w:val="right"/>
+            </w:pPr>
+            <w:r>
+              <w:t xml:space="preserve">0</w:t>
+            </w:r>
+          </w:p>
+        </w:tc>
+      </w:tr>
+      <w:tr>
+        <w:tc>
+          <w:p>
+            <w:pPr>
+              <w:pStyle w:val="Compact"/>
+              <w:jc w:val="left"/>
+            </w:pPr>
+            <w:r>
+              <w:t xml:space="preserve">Asthma</w:t>
+            </w:r>
+          </w:p>
+        </w:tc>
+        <w:tc>
+          <w:p>
+            <w:pPr>
+              <w:pStyle w:val="Compact"/>
+              <w:jc w:val="right"/>
+            </w:pPr>
+            <w:r>
+              <w:t xml:space="preserve">0.317</w:t>
+            </w:r>
+          </w:p>
+        </w:tc>
+        <w:tc>
+          <w:p>
+            <w:pPr>
+              <w:pStyle w:val="Compact"/>
+              <w:jc w:val="right"/>
+            </w:pPr>
+            <w:r>
+              <w:t xml:space="preserve">0.063</w:t>
+            </w:r>
+          </w:p>
+        </w:tc>
+        <w:tc>
+          <w:p>
+            <w:pPr>
+              <w:pStyle w:val="Compact"/>
+              <w:jc w:val="right"/>
+            </w:pPr>
+            <w:r>
+              <w:t xml:space="preserve">5.03</w:t>
+            </w:r>
+          </w:p>
+        </w:tc>
+        <w:tc>
+          <w:p>
+            <w:pPr>
+              <w:pStyle w:val="Compact"/>
+              <w:jc w:val="right"/>
+            </w:pPr>
+            <w:r>
+              <w:t xml:space="preserve">0</w:t>
+            </w:r>
+          </w:p>
+        </w:tc>
+      </w:tr>
+    </w:tbl>
+    <w:p>
+      <w:pPr>
+        <w:pStyle w:val="BodyText"/>
+      </w:pPr>
+      <w:r>
+        <w:drawing>
+          <wp:inline>
+            <wp:extent cx="5334000" cy="4267200"/>
+            <wp:effectExtent b="0" l="0" r="0" t="0"/>
+            <wp:docPr descr="" title="" id="1" name="Picture"/>
+            <a:graphic>
+              <a:graphicData uri="http://schemas.openxmlformats.org/drawingml/2006/picture">
+                <pic:pic>
+                  <pic:nvPicPr>
+                    <pic:cNvPr descr="Final_Report_files/figure-docx/poverty-map-1.png" id="0" name="Picture"/>
+                    <pic:cNvPicPr>
+                      <a:picLocks noChangeArrowheads="1" noChangeAspect="1"/>
+                    </pic:cNvPicPr>
+                  </pic:nvPicPr>
+                  <pic:blipFill>
+                    <a:blip r:embed="rId30"/>
+                    <a:stretch>
+                      <a:fillRect/>
+                    </a:stretch>
+                  </pic:blipFill>
+                  <pic:spPr bwMode="auto">
+                    <a:xfrm>
+                      <a:off x="0" y="0"/>
+                      <a:ext cx="5334000" cy="4267200"/>
+                    </a:xfrm>
+                    <a:prstGeom prst="rect">
+                      <a:avLst/>
+                    </a:prstGeom>
+                    <a:noFill/>
+                    <a:ln w="9525">
+                      <a:noFill/>
+                      <a:headEnd/>
+                      <a:tailEnd/>
+                    </a:ln>
+                  </pic:spPr>
+                </pic:pic>
+              </a:graphicData>
+            </a:graphic>
+          </wp:inline>
+        </w:drawing>
+      </w:r>
+    </w:p>
+    <w:tbl>
+      <w:tblPr>
+        <w:tblStyle w:val="Table"/>
+        <w:tblW w:type="pct" w:w="0.0"/>
+        <w:tblLook w:firstRow="1"/>
+      </w:tblPr>
+      <w:tblGrid/>
+      <w:tr>
+        <w:trPr>
+          <w:cnfStyle w:firstRow="1"/>
+        </w:trPr>
+        <w:tc>
+          <w:tcPr>
+            <w:tcBorders>
+              <w:bottom w:val="single"/>
+            </w:tcBorders>
+            <w:vAlign w:val="bottom"/>
+          </w:tcPr>
+          <w:p>
+            <w:pPr>
+              <w:pStyle w:val="Compact"/>
+              <w:jc w:val="left"/>
+            </w:pPr>
+            <w:r>
+              <w:t xml:space="preserve">term</w:t>
+            </w:r>
+          </w:p>
+        </w:tc>
+        <w:tc>
+          <w:tcPr>
+            <w:tcBorders>
+              <w:bottom w:val="single"/>
+            </w:tcBorders>
+            <w:vAlign w:val="bottom"/>
+          </w:tcPr>
+          <w:p>
+            <w:pPr>
+              <w:pStyle w:val="Compact"/>
+              <w:jc w:val="right"/>
+            </w:pPr>
+            <w:r>
+              <w:t xml:space="preserve">estimate</w:t>
+            </w:r>
+          </w:p>
+        </w:tc>
+        <w:tc>
+          <w:tcPr>
+            <w:tcBorders>
+              <w:bottom w:val="single"/>
+            </w:tcBorders>
+            <w:vAlign w:val="bottom"/>
+          </w:tcPr>
+          <w:p>
+            <w:pPr>
+              <w:pStyle w:val="Compact"/>
+              <w:jc w:val="right"/>
+            </w:pPr>
+            <w:r>
+              <w:t xml:space="preserve">std.error</w:t>
+            </w:r>
+          </w:p>
+        </w:tc>
+        <w:tc>
+          <w:tcPr>
+            <w:tcBorders>
+              <w:bottom w:val="single"/>
+            </w:tcBorders>
+            <w:vAlign w:val="bottom"/>
+          </w:tcPr>
+          <w:p>
+            <w:pPr>
+              <w:pStyle w:val="Compact"/>
+              <w:jc w:val="right"/>
+            </w:pPr>
+            <w:r>
+              <w:t xml:space="preserve">statistic</w:t>
+            </w:r>
+          </w:p>
+        </w:tc>
+        <w:tc>
+          <w:tcPr>
+            <w:tcBorders>
+              <w:bottom w:val="single"/>
+            </w:tcBorders>
+            <w:vAlign w:val="bottom"/>
+          </w:tcPr>
+          <w:p>
+            <w:pPr>
+              <w:pStyle w:val="Compact"/>
+              <w:jc w:val="right"/>
+            </w:pPr>
+            <w:r>
+              <w:t xml:space="preserve">p.value</w:t>
+            </w:r>
+          </w:p>
+        </w:tc>
+      </w:tr>
+      <w:tr>
+        <w:tc>
+          <w:p>
+            <w:pPr>
+              <w:pStyle w:val="Compact"/>
+              <w:jc w:val="left"/>
+            </w:pPr>
+            <w:r>
+              <w:t xml:space="preserve">(Intercept)</w:t>
+            </w:r>
+          </w:p>
+        </w:tc>
+        <w:tc>
+          <w:p>
+            <w:pPr>
+              <w:pStyle w:val="Compact"/>
+              <w:jc w:val="right"/>
+            </w:pPr>
+            <w:r>
+              <w:t xml:space="preserve">14.241</w:t>
+            </w:r>
+          </w:p>
+        </w:tc>
+        <w:tc>
+          <w:p>
+            <w:pPr>
+              <w:pStyle w:val="Compact"/>
+              <w:jc w:val="right"/>
+            </w:pPr>
+            <w:r>
+              <w:t xml:space="preserve">1.878</w:t>
+            </w:r>
+          </w:p>
+        </w:tc>
+        <w:tc>
+          <w:p>
+            <w:pPr>
+              <w:pStyle w:val="Compact"/>
+              <w:jc w:val="right"/>
+            </w:pPr>
+            <w:r>
+              <w:t xml:space="preserve">7.583</w:t>
+            </w:r>
+          </w:p>
+        </w:tc>
+        <w:tc>
+          <w:p>
+            <w:pPr>
+              <w:pStyle w:val="Compact"/>
+              <w:jc w:val="right"/>
+            </w:pPr>
+            <w:r>
+              <w:t xml:space="preserve">0</w:t>
+            </w:r>
+          </w:p>
+        </w:tc>
+      </w:tr>
+      <w:tr>
+        <w:tc>
+          <w:p>
+            <w:pPr>
+              <w:pStyle w:val="Compact"/>
+              <w:jc w:val="left"/>
+            </w:pPr>
+            <w:r>
+              <w:t xml:space="preserve">Asthma</w:t>
+            </w:r>
+          </w:p>
+        </w:tc>
+        <w:tc>
+          <w:p>
+            <w:pPr>
+              <w:pStyle w:val="Compact"/>
+              <w:jc w:val="right"/>
+            </w:pPr>
+            <w:r>
+              <w:t xml:space="preserve">0.301</w:t>
+            </w:r>
+          </w:p>
+        </w:tc>
+        <w:tc>
+          <w:p>
+            <w:pPr>
+              <w:pStyle w:val="Compact"/>
+              <w:jc w:val="right"/>
+            </w:pPr>
+            <w:r>
+              <w:t xml:space="preserve">0.035</w:t>
+            </w:r>
+          </w:p>
+        </w:tc>
+        <w:tc>
+          <w:p>
+            <w:pPr>
+              <w:pStyle w:val="Compact"/>
+              <w:jc w:val="right"/>
+            </w:pPr>
+            <w:r>
+              <w:t xml:space="preserve">8.562</w:t>
+            </w:r>
+          </w:p>
+        </w:tc>
+        <w:tc>
+          <w:p>
+            <w:pPr>
+              <w:pStyle w:val="Compact"/>
+              <w:jc w:val="right"/>
+            </w:pPr>
+            <w:r>
+              <w:t xml:space="preserve">0</w:t>
+            </w:r>
+          </w:p>
+        </w:tc>
+      </w:tr>
+    </w:tbl>
+    <w:p>
+      <w:pPr>
+        <w:pStyle w:val="BodyText"/>
+      </w:pPr>
+      <w:r>
+        <w:drawing>
+          <wp:inline>
+            <wp:extent cx="5334000" cy="4267200"/>
+            <wp:effectExtent b="0" l="0" r="0" t="0"/>
+            <wp:docPr descr="" title="" id="1" name="Picture"/>
+            <a:graphic>
+              <a:graphicData uri="http://schemas.openxmlformats.org/drawingml/2006/picture">
+                <pic:pic>
+                  <pic:nvPicPr>
+                    <pic:cNvPr descr="Final_Report_files/figure-docx/race-asthma-breakdown-1.png" id="0" name="Picture"/>
+                    <pic:cNvPicPr>
+                      <a:picLocks noChangeArrowheads="1" noChangeAspect="1"/>
+                    </pic:cNvPicPr>
+                  </pic:nvPicPr>
+                  <pic:blipFill>
+                    <a:blip r:embed="rId31"/>
+                    <a:stretch>
+                      <a:fillRect/>
+                    </a:stretch>
+                  </pic:blipFill>
+                  <pic:spPr bwMode="auto">
+                    <a:xfrm>
+                      <a:off x="0" y="0"/>
+                      <a:ext cx="5334000" cy="4267200"/>
+                    </a:xfrm>
+                    <a:prstGeom prst="rect">
+                      <a:avLst/>
+                    </a:prstGeom>
+                    <a:noFill/>
+                    <a:ln w="9525">
+                      <a:noFill/>
+                      <a:headEnd/>
+                      <a:tailEnd/>
+                    </a:ln>
+                  </pic:spPr>
+                </pic:pic>
+              </a:graphicData>
+            </a:graphic>
+          </wp:inline>
+        </w:drawing>
       </w:r>
     </w:p>
     <w:p>
       <w:pPr>
-        <w:pStyle w:val="SourceCode"/>
-      </w:pPr>
-      <w:r>
-        <w:rPr>
-          <w:rStyle w:val="VerbatimChar"/>
-        </w:rPr>
-        <w:t xml:space="preserve">## </w:t>
-      </w:r>
-      <w:r>
-        <w:br w:type="textWrapping"/>
-      </w:r>
-      <w:r>
-        <w:rPr>
-          <w:rStyle w:val="VerbatimChar"/>
-        </w:rPr>
-        <w:t xml:space="preserve">## Attaching package: 'dplyr'</w:t>
-      </w:r>
+        <w:pStyle w:val="Heading1"/>
+      </w:pPr>
+      <w:bookmarkStart w:id="32" w:name="discussion"/>
+      <w:r>
+        <w:t xml:space="preserve">Discussion</w:t>
+      </w:r>
+      <w:bookmarkEnd w:id="32"/>
     </w:p>
     <w:p>
       <w:pPr>
-        <w:pStyle w:val="SourceCode"/>
-      </w:pPr>
-      <w:r>
-        <w:rPr>
-          <w:rStyle w:val="VerbatimChar"/>
-        </w:rPr>
-        <w:t xml:space="preserve">## The following objects are masked from 'package:stats':</w:t>
-      </w:r>
-      <w:r>
-        <w:br w:type="textWrapping"/>
-      </w:r>
-      <w:r>
-        <w:rPr>
-          <w:rStyle w:val="VerbatimChar"/>
-        </w:rPr>
-        <w:t xml:space="preserve">## </w:t>
-      </w:r>
-      <w:r>
-        <w:br w:type="textWrapping"/>
-      </w:r>
-      <w:r>
-        <w:rPr>
-          <w:rStyle w:val="VerbatimChar"/>
-        </w:rPr>
-        <w:t xml:space="preserve">##     filter, lag</w:t>
-      </w:r>
+        <w:pStyle w:val="Heading1"/>
+      </w:pPr>
+      <w:bookmarkStart w:id="33" w:name="sources-cited"/>
+      <w:r>
+        <w:t xml:space="preserve">Sources Cited</w:t>
+      </w:r>
+      <w:bookmarkEnd w:id="33"/>
     </w:p>
-    <w:p>
-      <w:pPr>
-        <w:pStyle w:val="SourceCode"/>
-      </w:pPr>
-      <w:r>
-        <w:rPr>
-          <w:rStyle w:val="VerbatimChar"/>
-        </w:rPr>
-        <w:t xml:space="preserve">## The following objects are masked from 'package:base':</w:t>
-      </w:r>
-      <w:r>
-        <w:br w:type="textWrapping"/>
-      </w:r>
-      <w:r>
-        <w:rPr>
-          <w:rStyle w:val="VerbatimChar"/>
-        </w:rPr>
-        <w:t xml:space="preserve">## </w:t>
-      </w:r>
-      <w:r>
-        <w:br w:type="textWrapping"/>
-      </w:r>
-      <w:r>
-        <w:rPr>
-          <w:rStyle w:val="VerbatimChar"/>
-        </w:rPr>
-        <w:t xml:space="preserve">##     intersect, setdiff, setequal, union</w:t>
-      </w:r>
-    </w:p>
-    <w:p>
-      <w:pPr>
-        <w:pStyle w:val="SourceCode"/>
-      </w:pPr>
-      <w:r>
-        <w:rPr>
-          <w:rStyle w:val="KeywordTok"/>
-        </w:rPr>
-        <w:t xml:space="preserve">library</w:t>
-      </w:r>
-      <w:r>
-        <w:rPr>
-          <w:rStyle w:val="NormalTok"/>
-        </w:rPr>
-        <w:t xml:space="preserve">(</w:t>
-      </w:r>
-      <w:r>
-        <w:rPr>
-          <w:rStyle w:val="StringTok"/>
-        </w:rPr>
-        <w:t xml:space="preserve">"tidyr"</w:t>
-      </w:r>
-      <w:r>
-        <w:rPr>
-          <w:rStyle w:val="NormalTok"/>
-        </w:rPr>
-        <w:t xml:space="preserve">)</w:t>
-      </w:r>
-      <w:r>
-        <w:br w:type="textWrapping"/>
-      </w:r>
-      <w:r>
-        <w:rPr>
-          <w:rStyle w:val="KeywordTok"/>
-        </w:rPr>
-        <w:t xml:space="preserve">library</w:t>
-      </w:r>
-      <w:r>
-        <w:rPr>
-          <w:rStyle w:val="NormalTok"/>
-        </w:rPr>
-        <w:t xml:space="preserve">(</w:t>
-      </w:r>
-      <w:r>
-        <w:rPr>
-          <w:rStyle w:val="StringTok"/>
-        </w:rPr>
-        <w:t xml:space="preserve">"ggplot2"</w:t>
-      </w:r>
-      <w:r>
-        <w:rPr>
-          <w:rStyle w:val="NormalTok"/>
-        </w:rPr>
-        <w:t xml:space="preserve">)</w:t>
-      </w:r>
-      <w:r>
-        <w:br w:type="textWrapping"/>
-      </w:r>
-      <w:r>
-        <w:rPr>
-          <w:rStyle w:val="KeywordTok"/>
-        </w:rPr>
-        <w:t xml:space="preserve">library</w:t>
-      </w:r>
-      <w:r>
-        <w:rPr>
-          <w:rStyle w:val="NormalTok"/>
-        </w:rPr>
-        <w:t xml:space="preserve">(</w:t>
-      </w:r>
-      <w:r>
-        <w:rPr>
-          <w:rStyle w:val="StringTok"/>
-        </w:rPr>
-        <w:t xml:space="preserve">"readr"</w:t>
-      </w:r>
-      <w:r>
-        <w:rPr>
-          <w:rStyle w:val="NormalTok"/>
-        </w:rPr>
-        <w:t xml:space="preserve">)</w:t>
-      </w:r>
-    </w:p>
-    <w:p>
-      <w:pPr>
-        <w:pStyle w:val="Heading1"/>
-      </w:pPr>
-      <w:bookmarkStart w:id="27" w:name="discussion"/>
-      <w:r>
-        <w:t xml:space="preserve">Discussion</w:t>
-      </w:r>
-      <w:bookmarkEnd w:id="27"/>
-    </w:p>
-    <w:p>
-      <w:pPr>
-        <w:pStyle w:val="Heading1"/>
-      </w:pPr>
-      <w:bookmarkStart w:id="28" w:name="sources-cited"/>
-      <w:r>
-        <w:t xml:space="preserve">Sources Cited</w:t>
-      </w:r>
-      <w:bookmarkEnd w:id="28"/>
-    </w:p>
-    <w:bookmarkStart w:id="36" w:name="refs"/>
-    <w:bookmarkStart w:id="29" w:name="ref-axelrad1999assessment"/>
-    <w:p>
-      <w:pPr>
-        <w:pStyle w:val="Bibliography"/>
-      </w:pPr>
-      <w:r>
-        <w:t xml:space="preserve">Axelrad, D. A., R. A. Morello-Frosch, T. J. Woodruff, and J. C. Caldwell. 1999. Assessment of estimated 1990 air toxics concentrations in urban areas in the united states. Environmental Science &amp; Policy 2:397–411.</w:t>
-      </w:r>
-    </w:p>
-    <w:bookmarkEnd w:id="29"/>
-    <w:bookmarkStart w:id="30" w:name="ref-mayer1999air"/>
-    <w:p>
-      <w:pPr>
-        <w:pStyle w:val="Bibliography"/>
-      </w:pPr>
-      <w:r>
-        <w:t xml:space="preserve">Mayer, H. 1999. Air pollution in cities. Atmospheric environment 33:4029–4037.</w:t>
-      </w:r>
-    </w:p>
-    <w:bookmarkEnd w:id="30"/>
-    <w:bookmarkStart w:id="31" w:name="ref-mohai2009environmental"/>
-    <w:p>
-      <w:pPr>
-        <w:pStyle w:val="Bibliography"/>
-      </w:pPr>
-      <w:r>
-        <w:t xml:space="preserve">Mohai, P., D. Pellow, and J. T. Roberts. 2009. Environmental justice. Annual review of environment and resources 34:405–430.</w:t>
-      </w:r>
-    </w:p>
-    <w:bookmarkEnd w:id="31"/>
-    <w:bookmarkStart w:id="32" w:name="ref-strum2016national"/>
-    <w:p>
-      <w:pPr>
-        <w:pStyle w:val="Bibliography"/>
-      </w:pPr>
-      <w:r>
-        <w:t xml:space="preserve">Strum, M., and R. Scheffe. 2016. National review of ambient air toxics observations. Journal of the Air &amp; Waste Management Association 66:120–133.</w:t>
-      </w:r>
-    </w:p>
-    <w:bookmarkEnd w:id="32"/>
-    <w:bookmarkStart w:id="33" w:name="ref-senate1990cleanair"/>
-    <w:p>
-      <w:pPr>
-        <w:pStyle w:val="Bibliography"/>
-      </w:pPr>
-      <w:r>
-        <w:t xml:space="preserve">United states code, 1994 edition, supplement 3, title 42 - the public health and welfare. 1997.. U.S. Government Publishing Office.</w:t>
-      </w:r>
-    </w:p>
-    <w:bookmarkEnd w:id="33"/>
-    <w:bookmarkStart w:id="34" w:name="ref-wier2009health"/>
-    <w:p>
-      <w:pPr>
-        <w:pStyle w:val="Bibliography"/>
-      </w:pPr>
-      <w:r>
-        <w:t xml:space="preserve">Wier, M., C. Sciammas, E. Seto, R. Bhatia, and T. Rivard. 2009. Health, traffic, and environmental justice: Collaborative research and community action in san francisco, california. American Journal of Public Health 99:S499–S504.</w:t>
-      </w:r>
-    </w:p>
-    <w:bookmarkEnd w:id="34"/>
-    <w:bookmarkStart w:id="35" w:name="ref-wilhelm2012traffic"/>
-    <w:p>
-      <w:pPr>
-        <w:pStyle w:val="Bibliography"/>
-      </w:pPr>
-      <w:r>
-        <w:t xml:space="preserve">Wilhelm, M., J. K. Ghosh, J. Su, M. Cockburn, M. Jerrett, and B. Ritz. 2012. Traffic-related air toxics and term low birth weight in los angeles county, california. Environmental health perspectives 120:132–138.</w:t>
-      </w:r>
-    </w:p>
-    <w:bookmarkEnd w:id="35"/>
-    <w:bookmarkEnd w:id="36"/>
     <w:sectPr/>
   </w:body>
 </w:document>

</xml_diff>

<commit_message>
Save knitted report with intro
</commit_message>
<xml_diff>
--- a/Final_Report.docx
+++ b/Final_Report.docx
@@ -61,18 +61,42 @@
         <w:t xml:space="preserve"> </w:t>
       </w:r>
       <w:r>
-        <w:t xml:space="preserve">California:</w:t>
+        <w:t xml:space="preserve">California</w:t>
       </w:r>
       <w:r>
         <w:t xml:space="preserve"> </w:t>
       </w:r>
       <w:r>
-        <w:t xml:space="preserve">Understanding</w:t>
+        <w:t xml:space="preserve">to</w:t>
       </w:r>
       <w:r>
         <w:t xml:space="preserve"> </w:t>
       </w:r>
       <w:r>
+        <w:t xml:space="preserve">Understand</w:t>
+      </w:r>
+      <w:r>
+        <w:t xml:space="preserve"> </w:t>
+      </w:r>
+      <w:r>
+        <w:t xml:space="preserve">the</w:t>
+      </w:r>
+      <w:r>
+        <w:t xml:space="preserve"> </w:t>
+      </w:r>
+      <w:r>
+        <w:t xml:space="preserve">Importance</w:t>
+      </w:r>
+      <w:r>
+        <w:t xml:space="preserve"> </w:t>
+      </w:r>
+      <w:r>
+        <w:t xml:space="preserve">of</w:t>
+      </w:r>
+      <w:r>
+        <w:t xml:space="preserve"> </w:t>
+      </w:r>
+      <w:r>
         <w:t xml:space="preserve">Race</w:t>
       </w:r>
       <w:r>
@@ -85,12 +109,18 @@
         <w:t xml:space="preserve"> </w:t>
       </w:r>
       <w:r>
-        <w:t xml:space="preserve">Poverty</w:t>
+        <w:t xml:space="preserve">Economic</w:t>
       </w:r>
       <w:r>
         <w:t xml:space="preserve"> </w:t>
       </w:r>
       <w:r>
+        <w:t xml:space="preserve">Status</w:t>
+      </w:r>
+      <w:r>
+        <w:t xml:space="preserve"> </w:t>
+      </w:r>
+      <w:r>
         <w:t xml:space="preserve">as</w:t>
       </w:r>
       <w:r>
@@ -164,6 +194,127 @@
     </w:p>
     <w:p>
       <w:pPr>
+        <w:pStyle w:val="FirstParagraph"/>
+      </w:pPr>
+      <w:r>
+        <w:t xml:space="preserve">Air pollution has become an increasingly important topic of research in the past half-century, mainly because of the multitude of health risks that have been shown to accompany exposure to air pollution such as respiratory disease, cardiovascular disease, and even neurological dysfunction</w:t>
+      </w:r>
+      <w:r>
+        <w:t xml:space="preserve">(Brunekreef and Holgate 2002, Rajagopalan et al. 2018, Schikowski and Altug 2020)</w:t>
+      </w:r>
+      <w:r>
+        <w:t xml:space="preserve">. Air pollution consists of a multitude of substances from a multitude of sources. Air pollution arises from fuel burning for energy and transportation, and as a product of other industrial processes. Pollution from mobile sources such as motor traffic has been cited as one of the most prevalent sources of harmfull air pollution, especially in cities, where a vast population uses cars to commute into and out of dense urban areas daily</w:t>
+      </w:r>
+      <w:r>
+        <w:t xml:space="preserve">(Mayer 1999)</w:t>
+      </w:r>
+      <w:r>
+        <w:t xml:space="preserve">.</w:t>
+      </w:r>
+    </w:p>
+    <w:p>
+      <w:pPr>
+        <w:pStyle w:val="BodyText"/>
+      </w:pPr>
+      <w:r>
+        <w:t xml:space="preserve">Asthma is a respiratory diease that has been linked to air pollution in numerous studies worldwide</w:t>
+      </w:r>
+      <w:r>
+        <w:t xml:space="preserve">(Koenig 1999, Raji et al. 2020)</w:t>
+      </w:r>
+      <w:r>
+        <w:t xml:space="preserve">. There are studies that look speifically at air pollution from mobile sources on the development and worsening of asthma</w:t>
+      </w:r>
+      <w:r>
+        <w:t xml:space="preserve"> </w:t>
+      </w:r>
+      <w:r>
+        <w:t xml:space="preserve">(Gasana et al. 2012, Ristovski et al. 2012)</w:t>
+      </w:r>
+      <w:r>
+        <w:t xml:space="preserve">. These studies investigate a number of different components of motor traffic pollution which contribute to asthma including particulate matter. Particulate matter less than 2.5 micometers in diameter, known as fine particulate matter, can have a hazardous effect because it is small enough to be inhaled into small airways and alveoli (small air sacs) in the lung</w:t>
+      </w:r>
+      <w:r>
+        <w:t xml:space="preserve">(Guarnieri and Balmes 2014)</w:t>
+      </w:r>
+      <w:r>
+        <w:t xml:space="preserve">. These fine particles consist of transition metals and other substances that can cause the symptoms associated with asthma attacks</w:t>
+      </w:r>
+      <w:r>
+        <w:t xml:space="preserve">(Guarnieri and Balmes 2014)</w:t>
+      </w:r>
+      <w:r>
+        <w:t xml:space="preserve">. These pollutants, which emerge from cars on major roadways in dangerous concentrations, can have these effects up to 500 meters away</w:t>
+      </w:r>
+      <w:r>
+        <w:t xml:space="preserve">(Guarnieri and Balmes 2014)</w:t>
+      </w:r>
+      <w:r>
+        <w:t xml:space="preserve">. For refrence, that is the distance covered by five and a half football fields. In North American cities, 30-45% of people live within this distance of a major roadway</w:t>
+      </w:r>
+      <w:r>
+        <w:t xml:space="preserve">(Guarnieri and Balmes 2014)</w:t>
+      </w:r>
+      <w:r>
+        <w:t xml:space="preserve">.</w:t>
+      </w:r>
+    </w:p>
+    <w:p>
+      <w:pPr>
+        <w:pStyle w:val="BodyText"/>
+      </w:pPr>
+      <w:r>
+        <w:t xml:space="preserve">Air pollution from motor traffic has a particularly pronounced impact in the state of California. In the American Lung Association’s State of the Air Report for 2019, 6 out of 10 of the countries most polluted cities for year round particle pollution were California cities. California relies heavily on car commuting because of the development of cities and surrounding infrastructure in a way that prioritized travel by motor vehicles</w:t>
+      </w:r>
+      <w:r>
+        <w:t xml:space="preserve">(Cervero 2003)</w:t>
+      </w:r>
+      <w:r>
+        <w:t xml:space="preserve">. The problem is currently worsening because rapidly growing urban areas in Southern Californa and the Bay Area promise new jobs, but no affordable housing opportunites</w:t>
+      </w:r>
+      <w:r>
+        <w:t xml:space="preserve">(Cervero 2003)</w:t>
+      </w:r>
+      <w:r>
+        <w:t xml:space="preserve">.Because of the disparity between job opportunites and affordable housing, Californians are forced to drive long distances to work and thereby increase the mobile source pollution in these metropolitan areas. This may contribute to the placement of the Los Angeles and San Jose/San Francisco metropolitan areas on the top ten list for most particle polluted cities. Much of this research has been focused on Southern California, with comparitively little research focused on the Bay Area</w:t>
+      </w:r>
+      <w:r>
+        <w:t xml:space="preserve">(Houston et al. 2004, 2014, Perez et al. 2009)</w:t>
+      </w:r>
+      <w:r>
+        <w:t xml:space="preserve">.</w:t>
+      </w:r>
+    </w:p>
+    <w:p>
+      <w:pPr>
+        <w:pStyle w:val="BodyText"/>
+      </w:pPr>
+      <w:r>
+        <w:t xml:space="preserve">The problem of air pollution and asthma does not impact all Californians equally. Differences in race and socioeconomic status has been shown to relate to how much particle pollution from motor traffic one is exposed to</w:t>
+      </w:r>
+      <w:r>
+        <w:t xml:space="preserve">(Houston et al. 2004, 2014)</w:t>
+      </w:r>
+      <w:r>
+        <w:t xml:space="preserve">. Race and socioeconomic status, as they relate to potential health impacts, have come to be known as social determinants of health</w:t>
+      </w:r>
+      <w:r>
+        <w:t xml:space="preserve">(Marmot 2005)</w:t>
+      </w:r>
+      <w:r>
+        <w:t xml:space="preserve">. These social determinants of health reflect how racism and classism ectend beyond individual viewpoints, into the fabric of our society.</w:t>
+      </w:r>
+    </w:p>
+    <w:p>
+      <w:pPr>
+        <w:pStyle w:val="BodyText"/>
+      </w:pPr>
+      <w:r>
+        <w:t xml:space="preserve">In this study, I aimed to investigate this relatioship between asthma and traffic pollution in California Counties using asthma emergency department visit rates and other factors considered by the California Enviroscreen. Then, I questioned the relatioship between poverty, race and Asthma in San Francisco. I identified a strong relationship between asthma and poverty in the San Francisco region, and a striking relationship between race and asthma state wide.</w:t>
+      </w:r>
+    </w:p>
+    <w:p>
+      <w:pPr>
         <w:pStyle w:val="Heading1"/>
       </w:pPr>
       <w:bookmarkStart w:id="21" w:name="methods"/>
@@ -279,7 +430,38 @@
     </w:p>
     <w:p>
       <w:pPr>
-        <w:pStyle w:val="BodyText"/>
+        <w:pStyle w:val="Heading1"/>
+      </w:pPr>
+      <w:bookmarkStart w:id="27" w:name="discussion"/>
+      <w:r>
+        <w:t xml:space="preserve">Discussion</w:t>
+      </w:r>
+      <w:bookmarkEnd w:id="27"/>
+    </w:p>
+    <w:p>
+      <w:pPr>
+        <w:pStyle w:val="Heading1"/>
+      </w:pPr>
+      <w:bookmarkStart w:id="28" w:name="figures"/>
+      <w:r>
+        <w:t xml:space="preserve">Figures</w:t>
+      </w:r>
+      <w:bookmarkEnd w:id="28"/>
+    </w:p>
+    <w:p>
+      <w:pPr>
+        <w:pStyle w:val="SourceCode"/>
+      </w:pPr>
+      <w:r>
+        <w:rPr>
+          <w:rStyle w:val="VerbatimChar"/>
+        </w:rPr>
+        <w:t xml:space="preserve">## `geom_smooth()` using formula 'y ~ x'</w:t>
+      </w:r>
+    </w:p>
+    <w:p>
+      <w:pPr>
+        <w:pStyle w:val="FirstParagraph"/>
       </w:pPr>
       <w:r>
         <w:drawing>
@@ -292,524 +474,6 @@
                 <pic:pic>
                   <pic:nvPicPr>
                     <pic:cNvPr descr="Final_Report_files/figure-docx/pollution-and-asthma-1.png" id="0" name="Picture"/>
-                    <pic:cNvPicPr>
-                      <a:picLocks noChangeArrowheads="1" noChangeAspect="1"/>
-                    </pic:cNvPicPr>
-                  </pic:nvPicPr>
-                  <pic:blipFill>
-                    <a:blip r:embed="rId27"/>
-                    <a:stretch>
-                      <a:fillRect/>
-                    </a:stretch>
-                  </pic:blipFill>
-                  <pic:spPr bwMode="auto">
-                    <a:xfrm>
-                      <a:off x="0" y="0"/>
-                      <a:ext cx="5334000" cy="4267200"/>
-                    </a:xfrm>
-                    <a:prstGeom prst="rect">
-                      <a:avLst/>
-                    </a:prstGeom>
-                    <a:noFill/>
-                    <a:ln w="9525">
-                      <a:noFill/>
-                      <a:headEnd/>
-                      <a:tailEnd/>
-                    </a:ln>
-                  </pic:spPr>
-                </pic:pic>
-              </a:graphicData>
-            </a:graphic>
-          </wp:inline>
-        </w:drawing>
-      </w:r>
-    </w:p>
-    <w:tbl>
-      <w:tblPr>
-        <w:tblStyle w:val="Table"/>
-        <w:tblW w:type="pct" w:w="0.0"/>
-        <w:tblLook w:firstRow="1"/>
-      </w:tblPr>
-      <w:tblGrid/>
-      <w:tr>
-        <w:trPr>
-          <w:cnfStyle w:firstRow="1"/>
-        </w:trPr>
-        <w:tc>
-          <w:tcPr>
-            <w:tcBorders>
-              <w:bottom w:val="single"/>
-            </w:tcBorders>
-            <w:vAlign w:val="bottom"/>
-          </w:tcPr>
-          <w:p>
-            <w:pPr>
-              <w:pStyle w:val="Compact"/>
-              <w:jc w:val="left"/>
-            </w:pPr>
-            <w:r>
-              <w:t xml:space="preserve">term</w:t>
-            </w:r>
-          </w:p>
-        </w:tc>
-        <w:tc>
-          <w:tcPr>
-            <w:tcBorders>
-              <w:bottom w:val="single"/>
-            </w:tcBorders>
-            <w:vAlign w:val="bottom"/>
-          </w:tcPr>
-          <w:p>
-            <w:pPr>
-              <w:pStyle w:val="Compact"/>
-              <w:jc w:val="right"/>
-            </w:pPr>
-            <w:r>
-              <w:t xml:space="preserve">estimate</w:t>
-            </w:r>
-          </w:p>
-        </w:tc>
-        <w:tc>
-          <w:tcPr>
-            <w:tcBorders>
-              <w:bottom w:val="single"/>
-            </w:tcBorders>
-            <w:vAlign w:val="bottom"/>
-          </w:tcPr>
-          <w:p>
-            <w:pPr>
-              <w:pStyle w:val="Compact"/>
-              <w:jc w:val="right"/>
-            </w:pPr>
-            <w:r>
-              <w:t xml:space="preserve">std.error</w:t>
-            </w:r>
-          </w:p>
-        </w:tc>
-        <w:tc>
-          <w:tcPr>
-            <w:tcBorders>
-              <w:bottom w:val="single"/>
-            </w:tcBorders>
-            <w:vAlign w:val="bottom"/>
-          </w:tcPr>
-          <w:p>
-            <w:pPr>
-              <w:pStyle w:val="Compact"/>
-              <w:jc w:val="right"/>
-            </w:pPr>
-            <w:r>
-              <w:t xml:space="preserve">statistic</w:t>
-            </w:r>
-          </w:p>
-        </w:tc>
-        <w:tc>
-          <w:tcPr>
-            <w:tcBorders>
-              <w:bottom w:val="single"/>
-            </w:tcBorders>
-            <w:vAlign w:val="bottom"/>
-          </w:tcPr>
-          <w:p>
-            <w:pPr>
-              <w:pStyle w:val="Compact"/>
-              <w:jc w:val="right"/>
-            </w:pPr>
-            <w:r>
-              <w:t xml:space="preserve">p.value</w:t>
-            </w:r>
-          </w:p>
-        </w:tc>
-      </w:tr>
-      <w:tr>
-        <w:tc>
-          <w:p>
-            <w:pPr>
-              <w:pStyle w:val="Compact"/>
-              <w:jc w:val="left"/>
-            </w:pPr>
-            <w:r>
-              <w:t xml:space="preserve">(Intercept)</w:t>
-            </w:r>
-          </w:p>
-        </w:tc>
-        <w:tc>
-          <w:p>
-            <w:pPr>
-              <w:pStyle w:val="Compact"/>
-              <w:jc w:val="right"/>
-            </w:pPr>
-            <w:r>
-              <w:t xml:space="preserve">24.355</w:t>
-            </w:r>
-          </w:p>
-        </w:tc>
-        <w:tc>
-          <w:p>
-            <w:pPr>
-              <w:pStyle w:val="Compact"/>
-              <w:jc w:val="right"/>
-            </w:pPr>
-            <w:r>
-              <w:t xml:space="preserve">10.255</w:t>
-            </w:r>
-          </w:p>
-        </w:tc>
-        <w:tc>
-          <w:p>
-            <w:pPr>
-              <w:pStyle w:val="Compact"/>
-              <w:jc w:val="right"/>
-            </w:pPr>
-            <w:r>
-              <w:t xml:space="preserve">2.375</w:t>
-            </w:r>
-          </w:p>
-        </w:tc>
-        <w:tc>
-          <w:p>
-            <w:pPr>
-              <w:pStyle w:val="Compact"/>
-              <w:jc w:val="right"/>
-            </w:pPr>
-            <w:r>
-              <w:t xml:space="preserve">0.021</w:t>
-            </w:r>
-          </w:p>
-        </w:tc>
-      </w:tr>
-      <w:tr>
-        <w:tc>
-          <w:p>
-            <w:pPr>
-              <w:pStyle w:val="Compact"/>
-              <w:jc w:val="left"/>
-            </w:pPr>
-            <w:r>
-              <w:t xml:space="preserve">mean_pollution</w:t>
-            </w:r>
-          </w:p>
-        </w:tc>
-        <w:tc>
-          <w:p>
-            <w:pPr>
-              <w:pStyle w:val="Compact"/>
-              <w:jc w:val="right"/>
-            </w:pPr>
-            <w:r>
-              <w:t xml:space="preserve">6.341</w:t>
-            </w:r>
-          </w:p>
-        </w:tc>
-        <w:tc>
-          <w:p>
-            <w:pPr>
-              <w:pStyle w:val="Compact"/>
-              <w:jc w:val="right"/>
-            </w:pPr>
-            <w:r>
-              <w:t xml:space="preserve">2.288</w:t>
-            </w:r>
-          </w:p>
-        </w:tc>
-        <w:tc>
-          <w:p>
-            <w:pPr>
-              <w:pStyle w:val="Compact"/>
-              <w:jc w:val="right"/>
-            </w:pPr>
-            <w:r>
-              <w:t xml:space="preserve">2.772</w:t>
-            </w:r>
-          </w:p>
-        </w:tc>
-        <w:tc>
-          <w:p>
-            <w:pPr>
-              <w:pStyle w:val="Compact"/>
-              <w:jc w:val="right"/>
-            </w:pPr>
-            <w:r>
-              <w:t xml:space="preserve">0.008</w:t>
-            </w:r>
-          </w:p>
-        </w:tc>
-      </w:tr>
-    </w:tbl>
-    <w:p>
-      <w:pPr>
-        <w:pStyle w:val="BodyText"/>
-      </w:pPr>
-      <w:r>
-        <w:drawing>
-          <wp:inline>
-            <wp:extent cx="5334000" cy="4267200"/>
-            <wp:effectExtent b="0" l="0" r="0" t="0"/>
-            <wp:docPr descr="" title="" id="1" name="Picture"/>
-            <a:graphic>
-              <a:graphicData uri="http://schemas.openxmlformats.org/drawingml/2006/picture">
-                <pic:pic>
-                  <pic:nvPicPr>
-                    <pic:cNvPr descr="Final_Report_files/figure-docx/organize-into-plot-1.png" id="0" name="Picture"/>
-                    <pic:cNvPicPr>
-                      <a:picLocks noChangeArrowheads="1" noChangeAspect="1"/>
-                    </pic:cNvPicPr>
-                  </pic:nvPicPr>
-                  <pic:blipFill>
-                    <a:blip r:embed="rId28"/>
-                    <a:stretch>
-                      <a:fillRect/>
-                    </a:stretch>
-                  </pic:blipFill>
-                  <pic:spPr bwMode="auto">
-                    <a:xfrm>
-                      <a:off x="0" y="0"/>
-                      <a:ext cx="5334000" cy="4267200"/>
-                    </a:xfrm>
-                    <a:prstGeom prst="rect">
-                      <a:avLst/>
-                    </a:prstGeom>
-                    <a:noFill/>
-                    <a:ln w="9525">
-                      <a:noFill/>
-                      <a:headEnd/>
-                      <a:tailEnd/>
-                    </a:ln>
-                  </pic:spPr>
-                </pic:pic>
-              </a:graphicData>
-            </a:graphic>
-          </wp:inline>
-        </w:drawing>
-      </w:r>
-    </w:p>
-    <w:tbl>
-      <w:tblPr>
-        <w:tblStyle w:val="Table"/>
-        <w:tblW w:type="pct" w:w="0.0"/>
-        <w:tblLook w:firstRow="1"/>
-      </w:tblPr>
-      <w:tblGrid/>
-      <w:tr>
-        <w:trPr>
-          <w:cnfStyle w:firstRow="1"/>
-        </w:trPr>
-        <w:tc>
-          <w:tcPr>
-            <w:tcBorders>
-              <w:bottom w:val="single"/>
-            </w:tcBorders>
-            <w:vAlign w:val="bottom"/>
-          </w:tcPr>
-          <w:p>
-            <w:pPr>
-              <w:pStyle w:val="Compact"/>
-              <w:jc w:val="left"/>
-            </w:pPr>
-            <w:r>
-              <w:t xml:space="preserve">term</w:t>
-            </w:r>
-          </w:p>
-        </w:tc>
-        <w:tc>
-          <w:tcPr>
-            <w:tcBorders>
-              <w:bottom w:val="single"/>
-            </w:tcBorders>
-            <w:vAlign w:val="bottom"/>
-          </w:tcPr>
-          <w:p>
-            <w:pPr>
-              <w:pStyle w:val="Compact"/>
-              <w:jc w:val="right"/>
-            </w:pPr>
-            <w:r>
-              <w:t xml:space="preserve">estimate</w:t>
-            </w:r>
-          </w:p>
-        </w:tc>
-        <w:tc>
-          <w:tcPr>
-            <w:tcBorders>
-              <w:bottom w:val="single"/>
-            </w:tcBorders>
-            <w:vAlign w:val="bottom"/>
-          </w:tcPr>
-          <w:p>
-            <w:pPr>
-              <w:pStyle w:val="Compact"/>
-              <w:jc w:val="right"/>
-            </w:pPr>
-            <w:r>
-              <w:t xml:space="preserve">std.error</w:t>
-            </w:r>
-          </w:p>
-        </w:tc>
-        <w:tc>
-          <w:tcPr>
-            <w:tcBorders>
-              <w:bottom w:val="single"/>
-            </w:tcBorders>
-            <w:vAlign w:val="bottom"/>
-          </w:tcPr>
-          <w:p>
-            <w:pPr>
-              <w:pStyle w:val="Compact"/>
-              <w:jc w:val="right"/>
-            </w:pPr>
-            <w:r>
-              <w:t xml:space="preserve">statistic</w:t>
-            </w:r>
-          </w:p>
-        </w:tc>
-        <w:tc>
-          <w:tcPr>
-            <w:tcBorders>
-              <w:bottom w:val="single"/>
-            </w:tcBorders>
-            <w:vAlign w:val="bottom"/>
-          </w:tcPr>
-          <w:p>
-            <w:pPr>
-              <w:pStyle w:val="Compact"/>
-              <w:jc w:val="right"/>
-            </w:pPr>
-            <w:r>
-              <w:t xml:space="preserve">p.value</w:t>
-            </w:r>
-          </w:p>
-        </w:tc>
-      </w:tr>
-      <w:tr>
-        <w:tc>
-          <w:p>
-            <w:pPr>
-              <w:pStyle w:val="Compact"/>
-              <w:jc w:val="left"/>
-            </w:pPr>
-            <w:r>
-              <w:t xml:space="preserve">(Intercept)</w:t>
-            </w:r>
-          </w:p>
-        </w:tc>
-        <w:tc>
-          <w:p>
-            <w:pPr>
-              <w:pStyle w:val="Compact"/>
-              <w:jc w:val="right"/>
-            </w:pPr>
-            <w:r>
-              <w:t xml:space="preserve">30.642</w:t>
-            </w:r>
-          </w:p>
-        </w:tc>
-        <w:tc>
-          <w:p>
-            <w:pPr>
-              <w:pStyle w:val="Compact"/>
-              <w:jc w:val="right"/>
-            </w:pPr>
-            <w:r>
-              <w:t xml:space="preserve">6.236</w:t>
-            </w:r>
-          </w:p>
-        </w:tc>
-        <w:tc>
-          <w:p>
-            <w:pPr>
-              <w:pStyle w:val="Compact"/>
-              <w:jc w:val="right"/>
-            </w:pPr>
-            <w:r>
-              <w:t xml:space="preserve">4.914</w:t>
-            </w:r>
-          </w:p>
-        </w:tc>
-        <w:tc>
-          <w:p>
-            <w:pPr>
-              <w:pStyle w:val="Compact"/>
-              <w:jc w:val="right"/>
-            </w:pPr>
-            <w:r>
-              <w:t xml:space="preserve">0.000</w:t>
-            </w:r>
-          </w:p>
-        </w:tc>
-      </w:tr>
-      <w:tr>
-        <w:tc>
-          <w:p>
-            <w:pPr>
-              <w:pStyle w:val="Compact"/>
-              <w:jc w:val="left"/>
-            </w:pPr>
-            <w:r>
-              <w:t xml:space="preserve">mean_pm25</w:t>
-            </w:r>
-          </w:p>
-        </w:tc>
-        <w:tc>
-          <w:p>
-            <w:pPr>
-              <w:pStyle w:val="Compact"/>
-              <w:jc w:val="right"/>
-            </w:pPr>
-            <w:r>
-              <w:t xml:space="preserve">2.611</w:t>
-            </w:r>
-          </w:p>
-        </w:tc>
-        <w:tc>
-          <w:p>
-            <w:pPr>
-              <w:pStyle w:val="Compact"/>
-              <w:jc w:val="right"/>
-            </w:pPr>
-            <w:r>
-              <w:t xml:space="preserve">0.710</w:t>
-            </w:r>
-          </w:p>
-        </w:tc>
-        <w:tc>
-          <w:p>
-            <w:pPr>
-              <w:pStyle w:val="Compact"/>
-              <w:jc w:val="right"/>
-            </w:pPr>
-            <w:r>
-              <w:t xml:space="preserve">3.677</w:t>
-            </w:r>
-          </w:p>
-        </w:tc>
-        <w:tc>
-          <w:p>
-            <w:pPr>
-              <w:pStyle w:val="Compact"/>
-              <w:jc w:val="right"/>
-            </w:pPr>
-            <w:r>
-              <w:t xml:space="preserve">0.001</w:t>
-            </w:r>
-          </w:p>
-        </w:tc>
-      </w:tr>
-    </w:tbl>
-    <w:p>
-      <w:pPr>
-        <w:pStyle w:val="BodyText"/>
-      </w:pPr>
-      <w:r>
-        <w:drawing>
-          <wp:inline>
-            <wp:extent cx="5334000" cy="4267200"/>
-            <wp:effectExtent b="0" l="0" r="0" t="0"/>
-            <wp:docPr descr="" title="" id="1" name="Picture"/>
-            <a:graphic>
-              <a:graphicData uri="http://schemas.openxmlformats.org/drawingml/2006/picture">
-                <pic:pic>
-                  <pic:nvPicPr>
-                    <pic:cNvPr descr="Final_Report_files/figure-docx/enviroscreen-map-1.png" id="0" name="Picture"/>
                     <pic:cNvPicPr>
                       <a:picLocks noChangeArrowheads="1" noChangeAspect="1"/>
                     </pic:cNvPicPr>
@@ -958,40 +622,40 @@
               <w:jc w:val="right"/>
             </w:pPr>
             <w:r>
-              <w:t xml:space="preserve">50.670</w:t>
-            </w:r>
-          </w:p>
-        </w:tc>
-        <w:tc>
-          <w:p>
-            <w:pPr>
-              <w:pStyle w:val="Compact"/>
-              <w:jc w:val="right"/>
-            </w:pPr>
-            <w:r>
-              <w:t xml:space="preserve">3.358</w:t>
-            </w:r>
-          </w:p>
-        </w:tc>
-        <w:tc>
-          <w:p>
-            <w:pPr>
-              <w:pStyle w:val="Compact"/>
-              <w:jc w:val="right"/>
-            </w:pPr>
-            <w:r>
-              <w:t xml:space="preserve">15.09</w:t>
-            </w:r>
-          </w:p>
-        </w:tc>
-        <w:tc>
-          <w:p>
-            <w:pPr>
-              <w:pStyle w:val="Compact"/>
-              <w:jc w:val="right"/>
-            </w:pPr>
-            <w:r>
-              <w:t xml:space="preserve">0</w:t>
+              <w:t xml:space="preserve">24.355</w:t>
+            </w:r>
+          </w:p>
+        </w:tc>
+        <w:tc>
+          <w:p>
+            <w:pPr>
+              <w:pStyle w:val="Compact"/>
+              <w:jc w:val="right"/>
+            </w:pPr>
+            <w:r>
+              <w:t xml:space="preserve">10.255</w:t>
+            </w:r>
+          </w:p>
+        </w:tc>
+        <w:tc>
+          <w:p>
+            <w:pPr>
+              <w:pStyle w:val="Compact"/>
+              <w:jc w:val="right"/>
+            </w:pPr>
+            <w:r>
+              <w:t xml:space="preserve">2.375</w:t>
+            </w:r>
+          </w:p>
+        </w:tc>
+        <w:tc>
+          <w:p>
+            <w:pPr>
+              <w:pStyle w:val="Compact"/>
+              <w:jc w:val="right"/>
+            </w:pPr>
+            <w:r>
+              <w:t xml:space="preserve">0.021</w:t>
             </w:r>
           </w:p>
         </w:tc>
@@ -1004,51 +668,51 @@
               <w:jc w:val="left"/>
             </w:pPr>
             <w:r>
-              <w:t xml:space="preserve">Asthma</w:t>
-            </w:r>
-          </w:p>
-        </w:tc>
-        <w:tc>
-          <w:p>
-            <w:pPr>
-              <w:pStyle w:val="Compact"/>
-              <w:jc w:val="right"/>
-            </w:pPr>
-            <w:r>
-              <w:t xml:space="preserve">0.317</w:t>
-            </w:r>
-          </w:p>
-        </w:tc>
-        <w:tc>
-          <w:p>
-            <w:pPr>
-              <w:pStyle w:val="Compact"/>
-              <w:jc w:val="right"/>
-            </w:pPr>
-            <w:r>
-              <w:t xml:space="preserve">0.063</w:t>
-            </w:r>
-          </w:p>
-        </w:tc>
-        <w:tc>
-          <w:p>
-            <w:pPr>
-              <w:pStyle w:val="Compact"/>
-              <w:jc w:val="right"/>
-            </w:pPr>
-            <w:r>
-              <w:t xml:space="preserve">5.03</w:t>
-            </w:r>
-          </w:p>
-        </w:tc>
-        <w:tc>
-          <w:p>
-            <w:pPr>
-              <w:pStyle w:val="Compact"/>
-              <w:jc w:val="right"/>
-            </w:pPr>
-            <w:r>
-              <w:t xml:space="preserve">0</w:t>
+              <w:t xml:space="preserve">mean_pollution</w:t>
+            </w:r>
+          </w:p>
+        </w:tc>
+        <w:tc>
+          <w:p>
+            <w:pPr>
+              <w:pStyle w:val="Compact"/>
+              <w:jc w:val="right"/>
+            </w:pPr>
+            <w:r>
+              <w:t xml:space="preserve">6.341</w:t>
+            </w:r>
+          </w:p>
+        </w:tc>
+        <w:tc>
+          <w:p>
+            <w:pPr>
+              <w:pStyle w:val="Compact"/>
+              <w:jc w:val="right"/>
+            </w:pPr>
+            <w:r>
+              <w:t xml:space="preserve">2.288</w:t>
+            </w:r>
+          </w:p>
+        </w:tc>
+        <w:tc>
+          <w:p>
+            <w:pPr>
+              <w:pStyle w:val="Compact"/>
+              <w:jc w:val="right"/>
+            </w:pPr>
+            <w:r>
+              <w:t xml:space="preserve">2.772</w:t>
+            </w:r>
+          </w:p>
+        </w:tc>
+        <w:tc>
+          <w:p>
+            <w:pPr>
+              <w:pStyle w:val="Compact"/>
+              <w:jc w:val="right"/>
+            </w:pPr>
+            <w:r>
+              <w:t xml:space="preserve">0.008</w:t>
             </w:r>
           </w:p>
         </w:tc>
@@ -1068,7 +732,7 @@
               <a:graphicData uri="http://schemas.openxmlformats.org/drawingml/2006/picture">
                 <pic:pic>
                   <pic:nvPicPr>
-                    <pic:cNvPr descr="Final_Report_files/figure-docx/poverty-map-1.png" id="0" name="Picture"/>
+                    <pic:cNvPr descr="Final_Report_files/figure-docx/organize-into-plot-1.png" id="0" name="Picture"/>
                     <pic:cNvPicPr>
                       <a:picLocks noChangeArrowheads="1" noChangeAspect="1"/>
                     </pic:cNvPicPr>
@@ -1217,40 +881,40 @@
               <w:jc w:val="right"/>
             </w:pPr>
             <w:r>
-              <w:t xml:space="preserve">14.241</w:t>
-            </w:r>
-          </w:p>
-        </w:tc>
-        <w:tc>
-          <w:p>
-            <w:pPr>
-              <w:pStyle w:val="Compact"/>
-              <w:jc w:val="right"/>
-            </w:pPr>
-            <w:r>
-              <w:t xml:space="preserve">1.878</w:t>
-            </w:r>
-          </w:p>
-        </w:tc>
-        <w:tc>
-          <w:p>
-            <w:pPr>
-              <w:pStyle w:val="Compact"/>
-              <w:jc w:val="right"/>
-            </w:pPr>
-            <w:r>
-              <w:t xml:space="preserve">7.583</w:t>
-            </w:r>
-          </w:p>
-        </w:tc>
-        <w:tc>
-          <w:p>
-            <w:pPr>
-              <w:pStyle w:val="Compact"/>
-              <w:jc w:val="right"/>
-            </w:pPr>
-            <w:r>
-              <w:t xml:space="preserve">0</w:t>
+              <w:t xml:space="preserve">30.642</w:t>
+            </w:r>
+          </w:p>
+        </w:tc>
+        <w:tc>
+          <w:p>
+            <w:pPr>
+              <w:pStyle w:val="Compact"/>
+              <w:jc w:val="right"/>
+            </w:pPr>
+            <w:r>
+              <w:t xml:space="preserve">6.236</w:t>
+            </w:r>
+          </w:p>
+        </w:tc>
+        <w:tc>
+          <w:p>
+            <w:pPr>
+              <w:pStyle w:val="Compact"/>
+              <w:jc w:val="right"/>
+            </w:pPr>
+            <w:r>
+              <w:t xml:space="preserve">4.914</w:t>
+            </w:r>
+          </w:p>
+        </w:tc>
+        <w:tc>
+          <w:p>
+            <w:pPr>
+              <w:pStyle w:val="Compact"/>
+              <w:jc w:val="right"/>
+            </w:pPr>
+            <w:r>
+              <w:t xml:space="preserve">0.000</w:t>
             </w:r>
           </w:p>
         </w:tc>
@@ -1263,51 +927,51 @@
               <w:jc w:val="left"/>
             </w:pPr>
             <w:r>
-              <w:t xml:space="preserve">Asthma</w:t>
-            </w:r>
-          </w:p>
-        </w:tc>
-        <w:tc>
-          <w:p>
-            <w:pPr>
-              <w:pStyle w:val="Compact"/>
-              <w:jc w:val="right"/>
-            </w:pPr>
-            <w:r>
-              <w:t xml:space="preserve">0.301</w:t>
-            </w:r>
-          </w:p>
-        </w:tc>
-        <w:tc>
-          <w:p>
-            <w:pPr>
-              <w:pStyle w:val="Compact"/>
-              <w:jc w:val="right"/>
-            </w:pPr>
-            <w:r>
-              <w:t xml:space="preserve">0.035</w:t>
-            </w:r>
-          </w:p>
-        </w:tc>
-        <w:tc>
-          <w:p>
-            <w:pPr>
-              <w:pStyle w:val="Compact"/>
-              <w:jc w:val="right"/>
-            </w:pPr>
-            <w:r>
-              <w:t xml:space="preserve">8.562</w:t>
-            </w:r>
-          </w:p>
-        </w:tc>
-        <w:tc>
-          <w:p>
-            <w:pPr>
-              <w:pStyle w:val="Compact"/>
-              <w:jc w:val="right"/>
-            </w:pPr>
-            <w:r>
-              <w:t xml:space="preserve">0</w:t>
+              <w:t xml:space="preserve">mean_pm25</w:t>
+            </w:r>
+          </w:p>
+        </w:tc>
+        <w:tc>
+          <w:p>
+            <w:pPr>
+              <w:pStyle w:val="Compact"/>
+              <w:jc w:val="right"/>
+            </w:pPr>
+            <w:r>
+              <w:t xml:space="preserve">2.611</w:t>
+            </w:r>
+          </w:p>
+        </w:tc>
+        <w:tc>
+          <w:p>
+            <w:pPr>
+              <w:pStyle w:val="Compact"/>
+              <w:jc w:val="right"/>
+            </w:pPr>
+            <w:r>
+              <w:t xml:space="preserve">0.710</w:t>
+            </w:r>
+          </w:p>
+        </w:tc>
+        <w:tc>
+          <w:p>
+            <w:pPr>
+              <w:pStyle w:val="Compact"/>
+              <w:jc w:val="right"/>
+            </w:pPr>
+            <w:r>
+              <w:t xml:space="preserve">3.677</w:t>
+            </w:r>
+          </w:p>
+        </w:tc>
+        <w:tc>
+          <w:p>
+            <w:pPr>
+              <w:pStyle w:val="Compact"/>
+              <w:jc w:val="right"/>
+            </w:pPr>
+            <w:r>
+              <w:t xml:space="preserve">0.001</w:t>
             </w:r>
           </w:p>
         </w:tc>
@@ -1327,7 +991,7 @@
               <a:graphicData uri="http://schemas.openxmlformats.org/drawingml/2006/picture">
                 <pic:pic>
                   <pic:nvPicPr>
-                    <pic:cNvPr descr="Final_Report_files/figure-docx/race-asthma-breakdown-1.png" id="0" name="Picture"/>
+                    <pic:cNvPr descr="Final_Report_files/figure-docx/enviroscreen-map-1.png" id="0" name="Picture"/>
                     <pic:cNvPicPr>
                       <a:picLocks noChangeArrowheads="1" noChangeAspect="1"/>
                     </pic:cNvPicPr>
@@ -1360,26 +1024,676 @@
         </w:drawing>
       </w:r>
     </w:p>
+    <w:tbl>
+      <w:tblPr>
+        <w:tblStyle w:val="Table"/>
+        <w:tblW w:type="pct" w:w="0.0"/>
+        <w:tblLook w:firstRow="1"/>
+      </w:tblPr>
+      <w:tblGrid/>
+      <w:tr>
+        <w:trPr>
+          <w:cnfStyle w:firstRow="1"/>
+        </w:trPr>
+        <w:tc>
+          <w:tcPr>
+            <w:tcBorders>
+              <w:bottom w:val="single"/>
+            </w:tcBorders>
+            <w:vAlign w:val="bottom"/>
+          </w:tcPr>
+          <w:p>
+            <w:pPr>
+              <w:pStyle w:val="Compact"/>
+              <w:jc w:val="left"/>
+            </w:pPr>
+            <w:r>
+              <w:t xml:space="preserve">term</w:t>
+            </w:r>
+          </w:p>
+        </w:tc>
+        <w:tc>
+          <w:tcPr>
+            <w:tcBorders>
+              <w:bottom w:val="single"/>
+            </w:tcBorders>
+            <w:vAlign w:val="bottom"/>
+          </w:tcPr>
+          <w:p>
+            <w:pPr>
+              <w:pStyle w:val="Compact"/>
+              <w:jc w:val="right"/>
+            </w:pPr>
+            <w:r>
+              <w:t xml:space="preserve">estimate</w:t>
+            </w:r>
+          </w:p>
+        </w:tc>
+        <w:tc>
+          <w:tcPr>
+            <w:tcBorders>
+              <w:bottom w:val="single"/>
+            </w:tcBorders>
+            <w:vAlign w:val="bottom"/>
+          </w:tcPr>
+          <w:p>
+            <w:pPr>
+              <w:pStyle w:val="Compact"/>
+              <w:jc w:val="right"/>
+            </w:pPr>
+            <w:r>
+              <w:t xml:space="preserve">std.error</w:t>
+            </w:r>
+          </w:p>
+        </w:tc>
+        <w:tc>
+          <w:tcPr>
+            <w:tcBorders>
+              <w:bottom w:val="single"/>
+            </w:tcBorders>
+            <w:vAlign w:val="bottom"/>
+          </w:tcPr>
+          <w:p>
+            <w:pPr>
+              <w:pStyle w:val="Compact"/>
+              <w:jc w:val="right"/>
+            </w:pPr>
+            <w:r>
+              <w:t xml:space="preserve">statistic</w:t>
+            </w:r>
+          </w:p>
+        </w:tc>
+        <w:tc>
+          <w:tcPr>
+            <w:tcBorders>
+              <w:bottom w:val="single"/>
+            </w:tcBorders>
+            <w:vAlign w:val="bottom"/>
+          </w:tcPr>
+          <w:p>
+            <w:pPr>
+              <w:pStyle w:val="Compact"/>
+              <w:jc w:val="right"/>
+            </w:pPr>
+            <w:r>
+              <w:t xml:space="preserve">p.value</w:t>
+            </w:r>
+          </w:p>
+        </w:tc>
+      </w:tr>
+      <w:tr>
+        <w:tc>
+          <w:p>
+            <w:pPr>
+              <w:pStyle w:val="Compact"/>
+              <w:jc w:val="left"/>
+            </w:pPr>
+            <w:r>
+              <w:t xml:space="preserve">(Intercept)</w:t>
+            </w:r>
+          </w:p>
+        </w:tc>
+        <w:tc>
+          <w:p>
+            <w:pPr>
+              <w:pStyle w:val="Compact"/>
+              <w:jc w:val="right"/>
+            </w:pPr>
+            <w:r>
+              <w:t xml:space="preserve">50.6698</w:t>
+            </w:r>
+          </w:p>
+        </w:tc>
+        <w:tc>
+          <w:p>
+            <w:pPr>
+              <w:pStyle w:val="Compact"/>
+              <w:jc w:val="right"/>
+            </w:pPr>
+            <w:r>
+              <w:t xml:space="preserve">3.3577</w:t>
+            </w:r>
+          </w:p>
+        </w:tc>
+        <w:tc>
+          <w:p>
+            <w:pPr>
+              <w:pStyle w:val="Compact"/>
+              <w:jc w:val="right"/>
+            </w:pPr>
+            <w:r>
+              <w:t xml:space="preserve">15.0904</w:t>
+            </w:r>
+          </w:p>
+        </w:tc>
+        <w:tc>
+          <w:p>
+            <w:pPr>
+              <w:pStyle w:val="Compact"/>
+              <w:jc w:val="right"/>
+            </w:pPr>
+            <w:r>
+              <w:t xml:space="preserve">0</w:t>
+            </w:r>
+          </w:p>
+        </w:tc>
+      </w:tr>
+      <w:tr>
+        <w:tc>
+          <w:p>
+            <w:pPr>
+              <w:pStyle w:val="Compact"/>
+              <w:jc w:val="left"/>
+            </w:pPr>
+            <w:r>
+              <w:t xml:space="preserve">Asthma</w:t>
+            </w:r>
+          </w:p>
+        </w:tc>
+        <w:tc>
+          <w:p>
+            <w:pPr>
+              <w:pStyle w:val="Compact"/>
+              <w:jc w:val="right"/>
+            </w:pPr>
+            <w:r>
+              <w:t xml:space="preserve">0.3173</w:t>
+            </w:r>
+          </w:p>
+        </w:tc>
+        <w:tc>
+          <w:p>
+            <w:pPr>
+              <w:pStyle w:val="Compact"/>
+              <w:jc w:val="right"/>
+            </w:pPr>
+            <w:r>
+              <w:t xml:space="preserve">0.0631</w:t>
+            </w:r>
+          </w:p>
+        </w:tc>
+        <w:tc>
+          <w:p>
+            <w:pPr>
+              <w:pStyle w:val="Compact"/>
+              <w:jc w:val="right"/>
+            </w:pPr>
+            <w:r>
+              <w:t xml:space="preserve">5.0302</w:t>
+            </w:r>
+          </w:p>
+        </w:tc>
+        <w:tc>
+          <w:p>
+            <w:pPr>
+              <w:pStyle w:val="Compact"/>
+              <w:jc w:val="right"/>
+            </w:pPr>
+            <w:r>
+              <w:t xml:space="preserve">0</w:t>
+            </w:r>
+          </w:p>
+        </w:tc>
+      </w:tr>
+    </w:tbl>
+    <w:p>
+      <w:pPr>
+        <w:pStyle w:val="BodyText"/>
+      </w:pPr>
+      <w:r>
+        <w:drawing>
+          <wp:inline>
+            <wp:extent cx="5334000" cy="4267200"/>
+            <wp:effectExtent b="0" l="0" r="0" t="0"/>
+            <wp:docPr descr="" title="" id="1" name="Picture"/>
+            <a:graphic>
+              <a:graphicData uri="http://schemas.openxmlformats.org/drawingml/2006/picture">
+                <pic:pic>
+                  <pic:nvPicPr>
+                    <pic:cNvPr descr="Final_Report_files/figure-docx/poverty-map-1.png" id="0" name="Picture"/>
+                    <pic:cNvPicPr>
+                      <a:picLocks noChangeArrowheads="1" noChangeAspect="1"/>
+                    </pic:cNvPicPr>
+                  </pic:nvPicPr>
+                  <pic:blipFill>
+                    <a:blip r:embed="rId32"/>
+                    <a:stretch>
+                      <a:fillRect/>
+                    </a:stretch>
+                  </pic:blipFill>
+                  <pic:spPr bwMode="auto">
+                    <a:xfrm>
+                      <a:off x="0" y="0"/>
+                      <a:ext cx="5334000" cy="4267200"/>
+                    </a:xfrm>
+                    <a:prstGeom prst="rect">
+                      <a:avLst/>
+                    </a:prstGeom>
+                    <a:noFill/>
+                    <a:ln w="9525">
+                      <a:noFill/>
+                      <a:headEnd/>
+                      <a:tailEnd/>
+                    </a:ln>
+                  </pic:spPr>
+                </pic:pic>
+              </a:graphicData>
+            </a:graphic>
+          </wp:inline>
+        </w:drawing>
+      </w:r>
+    </w:p>
+    <w:tbl>
+      <w:tblPr>
+        <w:tblStyle w:val="Table"/>
+        <w:tblW w:type="pct" w:w="0.0"/>
+        <w:tblLook w:firstRow="1"/>
+      </w:tblPr>
+      <w:tblGrid/>
+      <w:tr>
+        <w:trPr>
+          <w:cnfStyle w:firstRow="1"/>
+        </w:trPr>
+        <w:tc>
+          <w:tcPr>
+            <w:tcBorders>
+              <w:bottom w:val="single"/>
+            </w:tcBorders>
+            <w:vAlign w:val="bottom"/>
+          </w:tcPr>
+          <w:p>
+            <w:pPr>
+              <w:pStyle w:val="Compact"/>
+              <w:jc w:val="left"/>
+            </w:pPr>
+            <w:r>
+              <w:t xml:space="preserve">term</w:t>
+            </w:r>
+          </w:p>
+        </w:tc>
+        <w:tc>
+          <w:tcPr>
+            <w:tcBorders>
+              <w:bottom w:val="single"/>
+            </w:tcBorders>
+            <w:vAlign w:val="bottom"/>
+          </w:tcPr>
+          <w:p>
+            <w:pPr>
+              <w:pStyle w:val="Compact"/>
+              <w:jc w:val="right"/>
+            </w:pPr>
+            <w:r>
+              <w:t xml:space="preserve">estimate</w:t>
+            </w:r>
+          </w:p>
+        </w:tc>
+        <w:tc>
+          <w:tcPr>
+            <w:tcBorders>
+              <w:bottom w:val="single"/>
+            </w:tcBorders>
+            <w:vAlign w:val="bottom"/>
+          </w:tcPr>
+          <w:p>
+            <w:pPr>
+              <w:pStyle w:val="Compact"/>
+              <w:jc w:val="right"/>
+            </w:pPr>
+            <w:r>
+              <w:t xml:space="preserve">std.error</w:t>
+            </w:r>
+          </w:p>
+        </w:tc>
+        <w:tc>
+          <w:tcPr>
+            <w:tcBorders>
+              <w:bottom w:val="single"/>
+            </w:tcBorders>
+            <w:vAlign w:val="bottom"/>
+          </w:tcPr>
+          <w:p>
+            <w:pPr>
+              <w:pStyle w:val="Compact"/>
+              <w:jc w:val="right"/>
+            </w:pPr>
+            <w:r>
+              <w:t xml:space="preserve">statistic</w:t>
+            </w:r>
+          </w:p>
+        </w:tc>
+        <w:tc>
+          <w:tcPr>
+            <w:tcBorders>
+              <w:bottom w:val="single"/>
+            </w:tcBorders>
+            <w:vAlign w:val="bottom"/>
+          </w:tcPr>
+          <w:p>
+            <w:pPr>
+              <w:pStyle w:val="Compact"/>
+              <w:jc w:val="right"/>
+            </w:pPr>
+            <w:r>
+              <w:t xml:space="preserve">p.value</w:t>
+            </w:r>
+          </w:p>
+        </w:tc>
+      </w:tr>
+      <w:tr>
+        <w:tc>
+          <w:p>
+            <w:pPr>
+              <w:pStyle w:val="Compact"/>
+              <w:jc w:val="left"/>
+            </w:pPr>
+            <w:r>
+              <w:t xml:space="preserve">(Intercept)</w:t>
+            </w:r>
+          </w:p>
+        </w:tc>
+        <w:tc>
+          <w:p>
+            <w:pPr>
+              <w:pStyle w:val="Compact"/>
+              <w:jc w:val="right"/>
+            </w:pPr>
+            <w:r>
+              <w:t xml:space="preserve">14.241</w:t>
+            </w:r>
+          </w:p>
+        </w:tc>
+        <w:tc>
+          <w:p>
+            <w:pPr>
+              <w:pStyle w:val="Compact"/>
+              <w:jc w:val="right"/>
+            </w:pPr>
+            <w:r>
+              <w:t xml:space="preserve">1.878</w:t>
+            </w:r>
+          </w:p>
+        </w:tc>
+        <w:tc>
+          <w:p>
+            <w:pPr>
+              <w:pStyle w:val="Compact"/>
+              <w:jc w:val="right"/>
+            </w:pPr>
+            <w:r>
+              <w:t xml:space="preserve">7.583</w:t>
+            </w:r>
+          </w:p>
+        </w:tc>
+        <w:tc>
+          <w:p>
+            <w:pPr>
+              <w:pStyle w:val="Compact"/>
+              <w:jc w:val="right"/>
+            </w:pPr>
+            <w:r>
+              <w:t xml:space="preserve">0</w:t>
+            </w:r>
+          </w:p>
+        </w:tc>
+      </w:tr>
+      <w:tr>
+        <w:tc>
+          <w:p>
+            <w:pPr>
+              <w:pStyle w:val="Compact"/>
+              <w:jc w:val="left"/>
+            </w:pPr>
+            <w:r>
+              <w:t xml:space="preserve">Asthma</w:t>
+            </w:r>
+          </w:p>
+        </w:tc>
+        <w:tc>
+          <w:p>
+            <w:pPr>
+              <w:pStyle w:val="Compact"/>
+              <w:jc w:val="right"/>
+            </w:pPr>
+            <w:r>
+              <w:t xml:space="preserve">0.301</w:t>
+            </w:r>
+          </w:p>
+        </w:tc>
+        <w:tc>
+          <w:p>
+            <w:pPr>
+              <w:pStyle w:val="Compact"/>
+              <w:jc w:val="right"/>
+            </w:pPr>
+            <w:r>
+              <w:t xml:space="preserve">0.035</w:t>
+            </w:r>
+          </w:p>
+        </w:tc>
+        <w:tc>
+          <w:p>
+            <w:pPr>
+              <w:pStyle w:val="Compact"/>
+              <w:jc w:val="right"/>
+            </w:pPr>
+            <w:r>
+              <w:t xml:space="preserve">8.562</w:t>
+            </w:r>
+          </w:p>
+        </w:tc>
+        <w:tc>
+          <w:p>
+            <w:pPr>
+              <w:pStyle w:val="Compact"/>
+              <w:jc w:val="right"/>
+            </w:pPr>
+            <w:r>
+              <w:t xml:space="preserve">0</w:t>
+            </w:r>
+          </w:p>
+        </w:tc>
+      </w:tr>
+    </w:tbl>
+    <w:p>
+      <w:pPr>
+        <w:pStyle w:val="BodyText"/>
+      </w:pPr>
+      <w:r>
+        <w:drawing>
+          <wp:inline>
+            <wp:extent cx="5334000" cy="4267200"/>
+            <wp:effectExtent b="0" l="0" r="0" t="0"/>
+            <wp:docPr descr="" title="" id="1" name="Picture"/>
+            <a:graphic>
+              <a:graphicData uri="http://schemas.openxmlformats.org/drawingml/2006/picture">
+                <pic:pic>
+                  <pic:nvPicPr>
+                    <pic:cNvPr descr="Final_Report_files/figure-docx/race-asthma-breakdown-1.png" id="0" name="Picture"/>
+                    <pic:cNvPicPr>
+                      <a:picLocks noChangeArrowheads="1" noChangeAspect="1"/>
+                    </pic:cNvPicPr>
+                  </pic:nvPicPr>
+                  <pic:blipFill>
+                    <a:blip r:embed="rId33"/>
+                    <a:stretch>
+                      <a:fillRect/>
+                    </a:stretch>
+                  </pic:blipFill>
+                  <pic:spPr bwMode="auto">
+                    <a:xfrm>
+                      <a:off x="0" y="0"/>
+                      <a:ext cx="5334000" cy="4267200"/>
+                    </a:xfrm>
+                    <a:prstGeom prst="rect">
+                      <a:avLst/>
+                    </a:prstGeom>
+                    <a:noFill/>
+                    <a:ln w="9525">
+                      <a:noFill/>
+                      <a:headEnd/>
+                      <a:tailEnd/>
+                    </a:ln>
+                  </pic:spPr>
+                </pic:pic>
+              </a:graphicData>
+            </a:graphic>
+          </wp:inline>
+        </w:drawing>
+      </w:r>
+    </w:p>
     <w:p>
       <w:pPr>
         <w:pStyle w:val="Heading1"/>
       </w:pPr>
-      <w:bookmarkStart w:id="32" w:name="discussion"/>
-      <w:r>
-        <w:t xml:space="preserve">Discussion</w:t>
-      </w:r>
-      <w:bookmarkEnd w:id="32"/>
-    </w:p>
-    <w:p>
-      <w:pPr>
-        <w:pStyle w:val="Heading1"/>
-      </w:pPr>
-      <w:bookmarkStart w:id="33" w:name="sources-cited"/>
+      <w:bookmarkStart w:id="34" w:name="sources-cited"/>
       <w:r>
         <w:t xml:space="preserve">Sources Cited</w:t>
       </w:r>
-      <w:bookmarkEnd w:id="33"/>
-    </w:p>
+      <w:bookmarkEnd w:id="34"/>
+    </w:p>
+    <w:bookmarkStart w:id="49" w:name="refs"/>
+    <w:bookmarkStart w:id="35" w:name="ref-brunekreef2002air"/>
+    <w:p>
+      <w:pPr>
+        <w:pStyle w:val="Bibliography"/>
+      </w:pPr>
+      <w:r>
+        <w:t xml:space="preserve">Brunekreef, B., and S. T. Holgate. 2002. Air pollution and health. The lancet 360:1233–1242.</w:t>
+      </w:r>
+    </w:p>
+    <w:bookmarkEnd w:id="35"/>
+    <w:bookmarkStart w:id="36" w:name="ref-cervero2003growing"/>
+    <w:p>
+      <w:pPr>
+        <w:pStyle w:val="Bibliography"/>
+      </w:pPr>
+      <w:r>
+        <w:t xml:space="preserve">Cervero, R. 2003. Growing smart by linking transportation and land use: Perspectives from california. Built Environment (1978-):66–78.</w:t>
+      </w:r>
+    </w:p>
+    <w:bookmarkEnd w:id="36"/>
+    <w:bookmarkStart w:id="37" w:name="ref-gasana2012motor"/>
+    <w:p>
+      <w:pPr>
+        <w:pStyle w:val="Bibliography"/>
+      </w:pPr>
+      <w:r>
+        <w:t xml:space="preserve">Gasana, J., D. Dillikar, A. Mendy, E. Forno, and E. R. Vieira. 2012. Motor vehicle air pollution and asthma in children: A meta-analysis. Environmental research 117:36–45.</w:t>
+      </w:r>
+    </w:p>
+    <w:bookmarkEnd w:id="37"/>
+    <w:bookmarkStart w:id="38" w:name="ref-guarnieri2014outdoor"/>
+    <w:p>
+      <w:pPr>
+        <w:pStyle w:val="Bibliography"/>
+      </w:pPr>
+      <w:r>
+        <w:t xml:space="preserve">Guarnieri, M., and J. R. Balmes. 2014. Outdoor air pollution and asthma. The Lancet 383:1581–1592.</w:t>
+      </w:r>
+    </w:p>
+    <w:bookmarkEnd w:id="38"/>
+    <w:bookmarkStart w:id="39" w:name="ref-houston2014disparities"/>
+    <w:p>
+      <w:pPr>
+        <w:pStyle w:val="Bibliography"/>
+      </w:pPr>
+      <w:r>
+        <w:t xml:space="preserve">Houston, D., W. Li, and J. Wu. 2014. Disparities in exposure to automobile and truck traffic and vehicle emissions near the los angeles–long beach port complex. American journal of public health 104:156–164.</w:t>
+      </w:r>
+    </w:p>
+    <w:bookmarkEnd w:id="39"/>
+    <w:bookmarkStart w:id="40" w:name="ref-houston2004structural"/>
+    <w:p>
+      <w:pPr>
+        <w:pStyle w:val="Bibliography"/>
+      </w:pPr>
+      <w:r>
+        <w:t xml:space="preserve">Houston, D., J. Wu, P. Ong, and A. Winer. 2004. Structural disparities of urban traffic in southern california: Implications for vehicle-related air pollution exposure in minority and high-poverty neighborhoods. Journal of Urban Affairs 26:565–592.</w:t>
+      </w:r>
+    </w:p>
+    <w:bookmarkEnd w:id="40"/>
+    <w:bookmarkStart w:id="41" w:name="ref-koenig1999air"/>
+    <w:p>
+      <w:pPr>
+        <w:pStyle w:val="Bibliography"/>
+      </w:pPr>
+      <w:r>
+        <w:t xml:space="preserve">Koenig, J. Q. 1999. Air pollution and asthma. Journal of allergy and clinical immunology 104:717–722.</w:t>
+      </w:r>
+    </w:p>
+    <w:bookmarkEnd w:id="41"/>
+    <w:bookmarkStart w:id="42" w:name="ref-marmot2005social"/>
+    <w:p>
+      <w:pPr>
+        <w:pStyle w:val="Bibliography"/>
+      </w:pPr>
+      <w:r>
+        <w:t xml:space="preserve">Marmot, M. 2005. Social determinants of health inequalities. The lancet 365:1099–1104.</w:t>
+      </w:r>
+    </w:p>
+    <w:bookmarkEnd w:id="42"/>
+    <w:bookmarkStart w:id="43" w:name="ref-mayer1999air"/>
+    <w:p>
+      <w:pPr>
+        <w:pStyle w:val="Bibliography"/>
+      </w:pPr>
+      <w:r>
+        <w:t xml:space="preserve">Mayer, H. 1999. Air pollution in cities. Atmospheric environment 33:4029–4037.</w:t>
+      </w:r>
+    </w:p>
+    <w:bookmarkEnd w:id="43"/>
+    <w:bookmarkStart w:id="44" w:name="ref-perez2009global"/>
+    <w:p>
+      <w:pPr>
+        <w:pStyle w:val="Bibliography"/>
+      </w:pPr>
+      <w:r>
+        <w:t xml:space="preserve">Perez, L., N. Künzli, E. Avol, A. M. Hricko, F. Lurmann, E. Nicholas, F. Gilliland, J. Peters, and R. McConnell. 2009. Global goods movement and the local burden of childhood asthma in southern california. American Journal of Public Health 99:S622–S628.</w:t>
+      </w:r>
+    </w:p>
+    <w:bookmarkEnd w:id="44"/>
+    <w:bookmarkStart w:id="45" w:name="ref-rajagopalan2018air"/>
+    <w:p>
+      <w:pPr>
+        <w:pStyle w:val="Bibliography"/>
+      </w:pPr>
+      <w:r>
+        <w:t xml:space="preserve">Rajagopalan, S., S. G. Al-Kindi, and R. D. Brook. 2018. Air pollution and cardiovascular disease: JACC state-of-the-art review. Journal of the American College of Cardiology 72:2054–2070.</w:t>
+      </w:r>
+    </w:p>
+    <w:bookmarkEnd w:id="45"/>
+    <w:bookmarkStart w:id="46" w:name="ref-raji2020acute"/>
+    <w:p>
+      <w:pPr>
+        <w:pStyle w:val="Bibliography"/>
+      </w:pPr>
+      <w:r>
+        <w:t xml:space="preserve">Raji, H., A. Riahi, S. H. Borsi, K. Masoumi, N. Khanjani, K. AhmadiAngali, G. Goudarzi, and M. Dastoorpoor. 2020. Acute effects of air pollution on hospital admissions for asthma, copd, and bronchiectasis in ahvaz, iran. International Journal of Chronic Obstructive Pulmonary Disease 15:501.</w:t>
+      </w:r>
+    </w:p>
+    <w:bookmarkEnd w:id="46"/>
+    <w:bookmarkStart w:id="47" w:name="ref-ristovski2012respiratory"/>
+    <w:p>
+      <w:pPr>
+        <w:pStyle w:val="Bibliography"/>
+      </w:pPr>
+      <w:r>
+        <w:t xml:space="preserve">Ristovski, Z. D., B. Miljevic, N. C. Surawski, L. Morawska, K. M. Fong, F. Goh, and I. A. Yang. 2012. Respiratory health effects of diesel particulate matter. Respirology 17:201–212.</w:t>
+      </w:r>
+    </w:p>
+    <w:bookmarkEnd w:id="47"/>
+    <w:bookmarkStart w:id="48" w:name="ref-schikowski2020role"/>
+    <w:p>
+      <w:pPr>
+        <w:pStyle w:val="Bibliography"/>
+      </w:pPr>
+      <w:r>
+        <w:t xml:space="preserve">Schikowski, T., and H. Altug. 2020. The role of air pollution in cognitive impairment and decline. Neurochemistry International:104708.</w:t>
+      </w:r>
+    </w:p>
+    <w:bookmarkEnd w:id="48"/>
+    <w:bookmarkEnd w:id="49"/>
     <w:sectPr/>
   </w:body>
 </w:document>

</xml_diff>

<commit_message>
Save knitted document with edits
</commit_message>
<xml_diff>
--- a/Final_Report.docx
+++ b/Final_Report.docx
@@ -203,7 +203,7 @@
         <w:t xml:space="preserve">(Brunekreef and Holgate 2002, Rajagopalan et al. 2018, Schikowski and Altug 2020)</w:t>
       </w:r>
       <w:r>
-        <w:t xml:space="preserve">. Air pollution consists of a multitude of substances from a multitude of sources. Air pollution arises from fuel burning for energy and transportation, and as a product of other industrial processes. Pollution from mobile sources such as motor traffic has been cited as one of the most prevalent sources of harmfull air pollution, especially in cities, where a vast population uses cars to commute into and out of dense urban areas daily</w:t>
+        <w:t xml:space="preserve">. Air pollution consists of a multitude of substances from a multitude of sources. Air pollution arises from fuel burning for energy and transportation, and as a product of other industrial processes. Pollution from mobile sources such as motor traffic has been cited as one of the most prevalent sources of harmful air pollution, especially in cities, where a vast population uses cars to commute into and out of dense urban areas daily</w:t>
       </w:r>
       <w:r>
         <w:t xml:space="preserve">(Mayer 1999)</w:t>
@@ -217,13 +217,13 @@
         <w:pStyle w:val="BodyText"/>
       </w:pPr>
       <w:r>
-        <w:t xml:space="preserve">Asthma is a respiratory diease that has been linked to air pollution in numerous studies worldwide</w:t>
+        <w:t xml:space="preserve">Asthma is a respiratory disease that has been linked to air pollution in numerous studies worldwide</w:t>
       </w:r>
       <w:r>
         <w:t xml:space="preserve">(Koenig 1999, Raji et al. 2020)</w:t>
       </w:r>
       <w:r>
-        <w:t xml:space="preserve">. There are studies that look speifically at air pollution from mobile sources on the development and worsening of asthma</w:t>
+        <w:t xml:space="preserve">. There are studies that look specifically at air pollution from mobile sources on the development and worsening of asthma</w:t>
       </w:r>
       <w:r>
         <w:t xml:space="preserve"> </w:t>
@@ -232,7 +232,7 @@
         <w:t xml:space="preserve">(Gasana et al. 2012, Ristovski et al. 2012)</w:t>
       </w:r>
       <w:r>
-        <w:t xml:space="preserve">. These studies investigate a number of different components of motor traffic pollution which contribute to asthma including particulate matter. Particulate matter less than 2.5 micometers in diameter, known as fine particulate matter, can have a hazardous effect because it is small enough to be inhaled into small airways and alveoli (small air sacs) in the lung</w:t>
+        <w:t xml:space="preserve">. These studies investigate a number of different components of motor traffic pollution which contribute to asthma including particulate matter. Particulate matter less than 2.5 micrometers in diameter, known as fine particulate matter, can have a hazardous effect because it is small enough to be inhaled into small airways and alveoli (small air sacs) in the lung</w:t>
       </w:r>
       <w:r>
         <w:t xml:space="preserve">(Guarnieri and Balmes 2014)</w:t>
@@ -250,7 +250,7 @@
         <w:t xml:space="preserve">(Guarnieri and Balmes 2014)</w:t>
       </w:r>
       <w:r>
-        <w:t xml:space="preserve">. For refrence, that is the distance covered by five and a half football fields. In North American cities, 30-45% of people live within this distance of a major roadway</w:t>
+        <w:t xml:space="preserve">. For reference, that is the distance covered by five and a half football fields. In North American cities, 30-45% of people live within this distance of a major roadway</w:t>
       </w:r>
       <w:r>
         <w:t xml:space="preserve">(Guarnieri and Balmes 2014)</w:t>
@@ -270,13 +270,13 @@
         <w:t xml:space="preserve">(Cervero 2003)</w:t>
       </w:r>
       <w:r>
-        <w:t xml:space="preserve">. The problem is currently worsening because rapidly growing urban areas in Southern Californa and the Bay Area promise new jobs, but no affordable housing opportunites</w:t>
+        <w:t xml:space="preserve">. The problem is currently worsening because rapidly growing urban areas in Southern California and the Bay Area promise new jobs, but no affordable housing opportunities</w:t>
       </w:r>
       <w:r>
         <w:t xml:space="preserve">(Cervero 2003)</w:t>
       </w:r>
       <w:r>
-        <w:t xml:space="preserve">.Because of the disparity between job opportunites and affordable housing, Californians are forced to drive long distances to work and thereby increase the mobile source pollution in these metropolitan areas. This may contribute to the placement of the Los Angeles and San Jose/San Francisco metropolitan areas on the top ten list for most particle polluted cities. Much of this research has been focused on Southern California, with comparitively little research focused on the Bay Area</w:t>
+        <w:t xml:space="preserve">.Because of the disparity between job opportunities and affordable housing, Californians are forced to drive long distances to work and thereby increase the mobile source pollution in these metropolitan areas. This may contribute to the placement of the Los Angeles and San Jose/San Francisco metropolitan areas on the top ten list for most particle polluted cities. Much of this research has been focused on Southern California, with comparatively little research focused on the Bay Area</w:t>
       </w:r>
       <w:r>
         <w:t xml:space="preserve">(Houston et al. 2004, 2014, Perez et al. 2009)</w:t>
@@ -302,7 +302,7 @@
         <w:t xml:space="preserve">(Marmot 2005)</w:t>
       </w:r>
       <w:r>
-        <w:t xml:space="preserve">. These social determinants of health reflect how racism and classism ectend beyond individual viewpoints, into the fabric of our society.</w:t>
+        <w:t xml:space="preserve">. These social determinants of health reflect how racism and class-ism extend beyond individual viewpoints, into the fabric of our society.</w:t>
       </w:r>
     </w:p>
     <w:p>
@@ -310,7 +310,7 @@
         <w:pStyle w:val="BodyText"/>
       </w:pPr>
       <w:r>
-        <w:t xml:space="preserve">In this study, I aimed to investigate this relatioship between asthma and traffic pollution in California Counties using asthma emergency department visit rates and other factors considered by the California Enviroscreen. Then, I questioned the relatioship between poverty, race and Asthma in San Francisco. I identified a strong relationship between asthma and poverty in the San Francisco region, and a striking relationship between race and asthma state wide.</w:t>
+        <w:t xml:space="preserve">In this study, I aimed to investigate this relationship between asthma and traffic pollution in California Counties using asthma emergency department visit rates and other factors considered by the California Enviroscreen. Then, I questioned the relationship between poverty, race and Asthma in San Francisco. I identified a strong relationship between asthma and poverty in the San Francisco region, and a striking relationship between race and asthma state wide.</w:t>
       </w:r>
     </w:p>
     <w:p>
@@ -325,139 +325,130 @@
     </w:p>
     <w:p>
       <w:pPr>
+        <w:pStyle w:val="Heading2"/>
+      </w:pPr>
+      <w:bookmarkStart w:id="22" w:name="data-analysis-and-statistics"/>
+      <w:r>
+        <w:t xml:space="preserve">Data Analysis and Statistics</w:t>
+      </w:r>
+      <w:bookmarkEnd w:id="22"/>
+    </w:p>
+    <w:p>
+      <w:pPr>
         <w:pStyle w:val="FirstParagraph"/>
       </w:pPr>
       <w:r>
-        <w:t xml:space="preserve">Add text here.</w:t>
-      </w:r>
+        <w:t xml:space="preserve">Data was taken from online databases and processed using R Studio. Statistical analysis utilized regression tests.</w:t>
+      </w:r>
+    </w:p>
+    <w:p>
+      <w:pPr>
+        <w:pStyle w:val="BodyText"/>
+      </w:pPr>
+      <w:r>
+        <w:t xml:space="preserve">Results from the California Enviroscreen were used in the analysis. The California Enviroscreen is a comprehensive dataset collecting average amounts of pollution in California Cesnsus tracts along with various other social and medical indicators, such as the average age adusted rates of emergency department visits due to asthma. Emergency department visit rates were plotted against the county averages of the pollution burden score given to the various census tracts. The pollution burden score was determined by taking the average percentiles of the seven</w:t>
+      </w:r>
+      <w:r>
+        <w:t xml:space="preserve"> </w:t>
+      </w:r>
+      <w:r>
+        <w:t xml:space="preserve">“</w:t>
+      </w:r>
+      <w:r>
+        <w:t xml:space="preserve">exposures indicators</w:t>
+      </w:r>
+      <w:r>
+        <w:t xml:space="preserve">”</w:t>
+      </w:r>
+      <w:r>
+        <w:t xml:space="preserve"> </w:t>
+      </w:r>
+      <w:r>
+        <w:t xml:space="preserve">(ozone concentration, PM 2.5 concentration, diesel PM emissions, drinking water contaminants)</w:t>
+      </w:r>
+    </w:p>
+    <w:p>
+      <w:pPr>
+        <w:pStyle w:val="Heading1"/>
+      </w:pPr>
+      <w:bookmarkStart w:id="23" w:name="results"/>
+      <w:r>
+        <w:t xml:space="preserve">Results</w:t>
+      </w:r>
+      <w:bookmarkEnd w:id="23"/>
     </w:p>
     <w:p>
       <w:pPr>
         <w:pStyle w:val="Heading2"/>
       </w:pPr>
-      <w:bookmarkStart w:id="22" w:name="site-locations-and-descriptions"/>
-      <w:r>
-        <w:t xml:space="preserve">Site Locations and Descriptions</w:t>
-      </w:r>
-      <w:bookmarkEnd w:id="22"/>
+      <w:bookmarkStart w:id="24" w:name="pollution-burden-and-asthma-emergency-department-visit-rates-by-county"/>
+      <w:r>
+        <w:t xml:space="preserve">Pollution Burden and Asthma Emergency Department Visit Rates by County</w:t>
+      </w:r>
+      <w:bookmarkEnd w:id="24"/>
+    </w:p>
+    <w:p>
+      <w:pPr>
+        <w:pStyle w:val="Heading2"/>
+      </w:pPr>
+      <w:bookmarkStart w:id="25" w:name="subsections-are-ok-in-the-results-section-too"/>
+      <w:r>
+        <w:t xml:space="preserve">Subsections are ok in the results section too</w:t>
+      </w:r>
+      <w:bookmarkEnd w:id="25"/>
     </w:p>
     <w:p>
       <w:pPr>
         <w:pStyle w:val="FirstParagraph"/>
       </w:pPr>
       <w:r>
-        <w:t xml:space="preserve">Add text here.</w:t>
-      </w:r>
+        <w:t xml:space="preserve">Add a number of code chunks in the Results section. These should read in, subset and plot the data as needed (no need to save any figures to pdf, since they will be put into the rendered document when you click</w:t>
+      </w:r>
+      <w:r>
+        <w:t xml:space="preserve"> </w:t>
+      </w:r>
+      <w:r>
+        <w:t xml:space="preserve">‘</w:t>
+      </w:r>
+      <w:r>
+        <w:t xml:space="preserve">knit</w:t>
+      </w:r>
+      <w:r>
+        <w:t xml:space="preserve">’</w:t>
+      </w:r>
+      <w:r>
+        <w:t xml:space="preserve">), and, for any hypotheses that you want to test, an appropriate statistical test.</w:t>
+      </w:r>
+    </w:p>
+    <w:p>
+      <w:pPr>
+        <w:pStyle w:val="Heading1"/>
+      </w:pPr>
+      <w:bookmarkStart w:id="26" w:name="discussion"/>
+      <w:r>
+        <w:t xml:space="preserve">Discussion</w:t>
+      </w:r>
+      <w:bookmarkEnd w:id="26"/>
+    </w:p>
+    <w:p>
+      <w:pPr>
+        <w:pStyle w:val="Heading1"/>
+      </w:pPr>
+      <w:bookmarkStart w:id="27" w:name="figures"/>
+      <w:r>
+        <w:t xml:space="preserve">Figures</w:t>
+      </w:r>
+      <w:bookmarkEnd w:id="27"/>
     </w:p>
     <w:p>
       <w:pPr>
         <w:pStyle w:val="Heading2"/>
       </w:pPr>
-      <w:bookmarkStart w:id="23" w:name="field-sampling-design"/>
-      <w:r>
-        <w:t xml:space="preserve">Field Sampling Design</w:t>
-      </w:r>
-      <w:bookmarkEnd w:id="23"/>
-    </w:p>
-    <w:p>
-      <w:pPr>
-        <w:pStyle w:val="FirstParagraph"/>
-      </w:pPr>
-      <w:r>
-        <w:t xml:space="preserve">Add text here.</w:t>
-      </w:r>
-    </w:p>
-    <w:p>
-      <w:pPr>
-        <w:pStyle w:val="Heading2"/>
-      </w:pPr>
-      <w:bookmarkStart w:id="24" w:name="data-analysis-and-statistics"/>
-      <w:r>
-        <w:t xml:space="preserve">Data Analysis and Statistics</w:t>
-      </w:r>
-      <w:bookmarkEnd w:id="24"/>
-    </w:p>
-    <w:p>
-      <w:pPr>
-        <w:pStyle w:val="FirstParagraph"/>
-      </w:pPr>
-      <w:r>
-        <w:t xml:space="preserve">Add text here.</w:t>
-      </w:r>
-    </w:p>
-    <w:p>
-      <w:pPr>
-        <w:pStyle w:val="Heading1"/>
-      </w:pPr>
-      <w:bookmarkStart w:id="25" w:name="results"/>
-      <w:r>
-        <w:t xml:space="preserve">Results</w:t>
-      </w:r>
-      <w:bookmarkEnd w:id="25"/>
-    </w:p>
-    <w:p>
-      <w:pPr>
-        <w:pStyle w:val="Heading2"/>
-      </w:pPr>
-      <w:bookmarkStart w:id="26" w:name="subsections-are-ok-in-the-results-section-too"/>
-      <w:r>
-        <w:t xml:space="preserve">Subsections are ok in the results section too</w:t>
-      </w:r>
-      <w:bookmarkEnd w:id="26"/>
-    </w:p>
-    <w:p>
-      <w:pPr>
-        <w:pStyle w:val="FirstParagraph"/>
-      </w:pPr>
-      <w:r>
-        <w:t xml:space="preserve">Add a number of code chunks in the Results section. These should read in, subset and plot the data as needed (no need to save any figures to pdf, since they will be put into the rendered document when you click</w:t>
-      </w:r>
-      <w:r>
-        <w:t xml:space="preserve"> </w:t>
-      </w:r>
-      <w:r>
-        <w:t xml:space="preserve">‘</w:t>
-      </w:r>
-      <w:r>
-        <w:t xml:space="preserve">knit</w:t>
-      </w:r>
-      <w:r>
-        <w:t xml:space="preserve">’</w:t>
-      </w:r>
-      <w:r>
-        <w:t xml:space="preserve">), and, for any hypotheses that you want to test, an appropriate statistical test.</w:t>
-      </w:r>
-    </w:p>
-    <w:p>
-      <w:pPr>
-        <w:pStyle w:val="Heading1"/>
-      </w:pPr>
-      <w:bookmarkStart w:id="27" w:name="discussion"/>
-      <w:r>
-        <w:t xml:space="preserve">Discussion</w:t>
-      </w:r>
-      <w:bookmarkEnd w:id="27"/>
-    </w:p>
-    <w:p>
-      <w:pPr>
-        <w:pStyle w:val="Heading1"/>
-      </w:pPr>
-      <w:bookmarkStart w:id="28" w:name="figures"/>
-      <w:r>
-        <w:t xml:space="preserve">Figures</w:t>
+      <w:bookmarkStart w:id="28" w:name="figure-1"/>
+      <w:r>
+        <w:t xml:space="preserve">Figure 1</w:t>
       </w:r>
       <w:bookmarkEnd w:id="28"/>
-    </w:p>
-    <w:p>
-      <w:pPr>
-        <w:pStyle w:val="SourceCode"/>
-      </w:pPr>
-      <w:r>
-        <w:rPr>
-          <w:rStyle w:val="VerbatimChar"/>
-        </w:rPr>
-        <w:t xml:space="preserve">## `geom_smooth()` using formula 'y ~ x'</w:t>
-      </w:r>
     </w:p>
     <w:p>
       <w:pPr>

</xml_diff>